<commit_message>
modified:   "\345\255\246\350\200\203\345\244\215\344\271\240/\344\270\223\351\242\230\345\255\246\346\241\210/python\350\257\255\346\263\225\345\237\272\347\241\200.md" 	modified:   "\345\255\246\350\200\203\345\244\215\344\271\240/\344\270\223\351\242\230\345\255\246\346\241\210\345\215\260\345\210\267\347\211\210/\344\270\223\351\242\230python\350\257\255\346\263\225\345\237\272\347\241\200.docx" 	new file:   "\345\255\246\350\200\203\345\244\215\344\271\240/\346\225\231\345\255\246\350\256\276\350\256\241/\344\277\241\346\201\257\347\263\273\347\273\237\346\246\202\350\277\260\346\225\231\345\255\246\350\256\276\350\256\241.pdf" 	new file:   "\345\255\246\350\200\203\345\244\215\344\271\240/\346\225\231\345\255\246\350\256\276\350\256\241/\346\225\260\346\215\256\345\244\204\347\220\206\344\270\216\350\256\241\347\256\227\346\225\231\345\255\246\350\256\276\350\256\241.pdf"
</commit_message>
<xml_diff>
--- a/学考复习/专题学案印刷版/专题python语法基础.docx
+++ b/学考复习/专题学案印刷版/专题python语法基础.docx
@@ -48,25 +48,25 @@
       <w:pPr>
         <w:spacing w:line="276" w:lineRule="auto"/>
         <w:rPr>
-          <w:rFonts w:ascii="黑体" w:eastAsia="黑体" w:hAnsi="黑体"/>
-          <w:sz w:val="30"/>
-          <w:szCs w:val="30"/>
-        </w:rPr>
-      </w:pPr>
-      <w:r>
-        <w:rPr>
           <w:rFonts w:ascii="黑体" w:eastAsia="黑体" w:hAnsi="黑体" w:hint="eastAsia"/>
           <w:sz w:val="30"/>
           <w:szCs w:val="30"/>
         </w:rPr>
-        <w:t>一、</w:t>
-      </w:r>
+      </w:pPr>
       <w:r>
         <w:rPr>
           <w:rFonts w:ascii="黑体" w:eastAsia="黑体" w:hAnsi="黑体" w:hint="eastAsia"/>
           <w:sz w:val="30"/>
           <w:szCs w:val="30"/>
         </w:rPr>
+        <w:t>一、</w:t>
+      </w:r>
+      <w:r>
+        <w:rPr>
+          <w:rFonts w:ascii="黑体" w:eastAsia="黑体" w:hAnsi="黑体" w:hint="eastAsia"/>
+          <w:sz w:val="30"/>
+          <w:szCs w:val="30"/>
+        </w:rPr>
         <w:t>知识点汇总</w:t>
       </w:r>
     </w:p>
@@ -74,7 +74,7 @@
       <w:pPr>
         <w:spacing w:line="276" w:lineRule="auto"/>
         <w:rPr>
-          <w:rFonts w:ascii="黑体" w:eastAsia="黑体" w:hAnsi="黑体"/>
+          <w:rFonts w:ascii="黑体" w:eastAsia="黑体" w:hAnsi="黑体" w:hint="eastAsia"/>
           <w:sz w:val="24"/>
           <w:szCs w:val="24"/>
         </w:rPr>
@@ -101,7 +101,7 @@
         <w:spacing w:line="276" w:lineRule="auto"/>
         <w:ind w:firstLine="420"/>
         <w:rPr>
-          <w:rFonts w:ascii="仿宋_GB2312" w:eastAsia="仿宋_GB2312"/>
+          <w:rFonts w:ascii="仿宋_GB2312" w:eastAsia="仿宋_GB2312" w:hint="eastAsia"/>
           <w:sz w:val="22"/>
         </w:rPr>
       </w:pPr>
@@ -136,7 +136,7 @@
         <w:spacing w:line="276" w:lineRule="auto"/>
         <w:ind w:left="420" w:firstLine="420"/>
         <w:rPr>
-          <w:rFonts w:ascii="仿宋_GB2312" w:eastAsia="仿宋_GB2312"/>
+          <w:rFonts w:ascii="仿宋_GB2312" w:eastAsia="仿宋_GB2312" w:hint="eastAsia"/>
           <w:sz w:val="22"/>
         </w:rPr>
       </w:pPr>
@@ -152,7 +152,21 @@
           <w:rFonts w:ascii="仿宋_GB2312" w:eastAsia="仿宋_GB2312" w:hint="eastAsia"/>
           <w:sz w:val="22"/>
         </w:rPr>
-        <w:t>SOS,sos</w:t>
+        <w:t>SO</w:t>
+      </w:r>
+      <w:r>
+        <w:rPr>
+          <w:rFonts w:ascii="仿宋_GB2312" w:eastAsia="仿宋_GB2312" w:hint="eastAsia"/>
+          <w:sz w:val="22"/>
+        </w:rPr>
+        <w:t>s</w:t>
+      </w:r>
+      <w:r>
+        <w:rPr>
+          <w:rFonts w:ascii="仿宋_GB2312" w:eastAsia="仿宋_GB2312" w:hint="eastAsia"/>
+          <w:sz w:val="22"/>
+        </w:rPr>
+        <w:t>,sos</w:t>
       </w:r>
     </w:p>
     <w:p>
@@ -171,13 +185,20 @@
         </w:rPr>
         <w:t>错误的变量名：5school，school*5，School#_</w:t>
       </w:r>
+      <w:r>
+        <w:rPr>
+          <w:rFonts w:ascii="仿宋_GB2312" w:eastAsia="仿宋_GB2312" w:hint="eastAsia"/>
+          <w:sz w:val="22"/>
+        </w:rPr>
+        <w:t>，list</w:t>
+      </w:r>
     </w:p>
     <w:p>
       <w:pPr>
         <w:spacing w:line="276" w:lineRule="auto"/>
         <w:ind w:firstLine="420"/>
         <w:rPr>
-          <w:rFonts w:ascii="仿宋_GB2312" w:eastAsia="仿宋_GB2312"/>
+          <w:rFonts w:ascii="仿宋_GB2312" w:eastAsia="仿宋_GB2312" w:hint="eastAsia"/>
           <w:sz w:val="22"/>
         </w:rPr>
       </w:pPr>
@@ -202,37 +223,450 @@
       <w:pPr>
         <w:ind w:left="420" w:firstLine="420"/>
         <w:rPr>
+          <w:rFonts w:ascii="仿宋_GB2312" w:eastAsia="仿宋_GB2312" w:hint="eastAsia"/>
+          <w:szCs w:val="21"/>
+        </w:rPr>
+      </w:pPr>
+      <w:r>
+        <w:rPr>
+          <w:rFonts w:ascii="仿宋_GB2312" w:eastAsia="仿宋_GB2312" w:hint="eastAsia"/>
+          <w:szCs w:val="21"/>
+        </w:rPr>
+        <w:t>整型</w:t>
+      </w:r>
+      <w:r>
+        <w:rPr>
+          <w:rFonts w:ascii="仿宋_GB2312" w:eastAsia="仿宋_GB2312" w:hint="eastAsia"/>
+          <w:szCs w:val="21"/>
+        </w:rPr>
+        <w:t>（整数）</w:t>
+      </w:r>
+      <w:r>
+        <w:rPr>
+          <w:rFonts w:ascii="仿宋_GB2312" w:eastAsia="仿宋_GB2312" w:hint="eastAsia"/>
+          <w:szCs w:val="21"/>
+        </w:rPr>
+        <w:t>：age</w:t>
+      </w:r>
+      <w:r>
+        <w:rPr>
+          <w:rFonts w:ascii="仿宋_GB2312" w:eastAsia="仿宋_GB2312" w:hint="eastAsia"/>
+          <w:szCs w:val="21"/>
+        </w:rPr>
+        <w:t xml:space="preserve"> </w:t>
+      </w:r>
+      <w:r>
+        <w:rPr>
+          <w:rFonts w:ascii="仿宋_GB2312" w:eastAsia="仿宋_GB2312" w:hint="eastAsia"/>
+          <w:szCs w:val="21"/>
+        </w:rPr>
+        <w:t>=</w:t>
+      </w:r>
+      <w:r>
+        <w:rPr>
+          <w:rFonts w:ascii="仿宋_GB2312" w:eastAsia="仿宋_GB2312" w:hint="eastAsia"/>
+          <w:szCs w:val="21"/>
+        </w:rPr>
+        <w:t xml:space="preserve"> </w:t>
+      </w:r>
+      <w:r>
+        <w:rPr>
+          <w:rFonts w:ascii="仿宋_GB2312" w:eastAsia="仿宋_GB2312" w:hint="eastAsia"/>
+          <w:szCs w:val="21"/>
+        </w:rPr>
+        <w:t xml:space="preserve">18  </w:t>
+      </w:r>
+      <w:r>
+        <w:rPr>
+          <w:rFonts w:ascii="仿宋_GB2312" w:eastAsia="仿宋_GB2312" w:hint="eastAsia"/>
+          <w:szCs w:val="21"/>
+        </w:rPr>
+        <w:t xml:space="preserve">          </w:t>
+      </w:r>
+    </w:p>
+    <w:p>
+      <w:pPr>
+        <w:ind w:left="420" w:firstLine="420"/>
+        <w:rPr>
+          <w:rFonts w:ascii="仿宋_GB2312" w:eastAsia="仿宋_GB2312" w:hint="eastAsia"/>
+          <w:szCs w:val="21"/>
+        </w:rPr>
+      </w:pPr>
+      <w:r>
+        <w:rPr>
+          <w:rFonts w:ascii="仿宋_GB2312" w:eastAsia="仿宋_GB2312" w:hint="eastAsia"/>
+          <w:szCs w:val="21"/>
+        </w:rPr>
+        <w:t>浮点型</w:t>
+      </w:r>
+      <w:r>
+        <w:rPr>
+          <w:rFonts w:ascii="仿宋_GB2312" w:eastAsia="仿宋_GB2312" w:hint="eastAsia"/>
+          <w:szCs w:val="21"/>
+        </w:rPr>
+        <w:t>（小数）</w:t>
+      </w:r>
+      <w:r>
+        <w:rPr>
+          <w:rFonts w:ascii="仿宋_GB2312" w:eastAsia="仿宋_GB2312" w:hint="eastAsia"/>
+          <w:szCs w:val="21"/>
+        </w:rPr>
+        <w:t>：scor</w:t>
+      </w:r>
+      <w:r>
+        <w:rPr>
+          <w:rFonts w:ascii="仿宋_GB2312" w:eastAsia="仿宋_GB2312" w:hint="eastAsia"/>
+          <w:szCs w:val="21"/>
+        </w:rPr>
+        <w:t xml:space="preserve">e </w:t>
+      </w:r>
+      <w:r>
+        <w:rPr>
+          <w:rFonts w:ascii="仿宋_GB2312" w:eastAsia="仿宋_GB2312" w:hint="eastAsia"/>
+          <w:szCs w:val="21"/>
+        </w:rPr>
+        <w:t>=</w:t>
+      </w:r>
+      <w:r>
+        <w:rPr>
+          <w:rFonts w:ascii="仿宋_GB2312" w:eastAsia="仿宋_GB2312" w:hint="eastAsia"/>
+          <w:szCs w:val="21"/>
+        </w:rPr>
+        <w:t xml:space="preserve"> </w:t>
+      </w:r>
+      <w:r>
+        <w:rPr>
+          <w:rFonts w:ascii="仿宋_GB2312" w:eastAsia="仿宋_GB2312" w:hint="eastAsia"/>
+          <w:szCs w:val="21"/>
+        </w:rPr>
+        <w:t xml:space="preserve">97.5  </w:t>
+      </w:r>
+    </w:p>
+    <w:p>
+      <w:pPr>
+        <w:ind w:left="420" w:firstLine="420"/>
+        <w:rPr>
+          <w:rFonts w:ascii="仿宋_GB2312" w:eastAsia="仿宋_GB2312" w:hint="eastAsia"/>
+          <w:szCs w:val="21"/>
+        </w:rPr>
+      </w:pPr>
+      <w:r>
+        <w:rPr>
+          <w:rFonts w:ascii="仿宋_GB2312" w:eastAsia="仿宋_GB2312" w:hint="eastAsia"/>
+          <w:szCs w:val="21"/>
+        </w:rPr>
+        <w:t>布尔变量：</w:t>
+      </w:r>
+      <w:r>
+        <w:rPr>
+          <w:rFonts w:ascii="仿宋_GB2312" w:eastAsia="仿宋_GB2312" w:hint="eastAsia"/>
+          <w:szCs w:val="21"/>
+        </w:rPr>
+        <w:t>True和False的首字母要大写</w:t>
+      </w:r>
+    </w:p>
+    <w:p>
+      <w:pPr>
+        <w:ind w:left="840" w:firstLine="420"/>
+        <w:rPr>
+          <w:rFonts w:ascii="仿宋_GB2312" w:eastAsia="仿宋_GB2312" w:hint="eastAsia"/>
+          <w:szCs w:val="21"/>
+        </w:rPr>
+      </w:pPr>
+      <w:r>
+        <w:rPr>
+          <w:rFonts w:ascii="仿宋_GB2312" w:eastAsia="仿宋_GB2312" w:hint="eastAsia"/>
+          <w:szCs w:val="21"/>
+        </w:rPr>
+        <w:t>s</w:t>
+      </w:r>
+      <w:r>
+        <w:rPr>
+          <w:rFonts w:ascii="仿宋_GB2312" w:eastAsia="仿宋_GB2312" w:hint="eastAsia"/>
+          <w:szCs w:val="21"/>
+        </w:rPr>
+        <w:t>ale</w:t>
+      </w:r>
+      <w:r>
+        <w:rPr>
+          <w:rFonts w:ascii="仿宋_GB2312" w:eastAsia="仿宋_GB2312" w:hint="eastAsia"/>
+          <w:szCs w:val="21"/>
+        </w:rPr>
+        <w:t xml:space="preserve"> </w:t>
+      </w:r>
+      <w:r>
+        <w:rPr>
+          <w:rFonts w:ascii="仿宋_GB2312" w:eastAsia="仿宋_GB2312" w:hint="eastAsia"/>
+          <w:szCs w:val="21"/>
+        </w:rPr>
+        <w:t>=</w:t>
+      </w:r>
+      <w:r>
+        <w:rPr>
+          <w:rFonts w:ascii="仿宋_GB2312" w:eastAsia="仿宋_GB2312" w:hint="eastAsia"/>
+          <w:szCs w:val="21"/>
+        </w:rPr>
+        <w:t xml:space="preserve"> </w:t>
+      </w:r>
+      <w:r>
+        <w:rPr>
+          <w:rFonts w:ascii="仿宋_GB2312" w:eastAsia="仿宋_GB2312" w:hint="eastAsia"/>
+          <w:szCs w:val="21"/>
+        </w:rPr>
+        <w:t xml:space="preserve">True     </w:t>
+      </w:r>
+    </w:p>
+    <w:p>
+      <w:pPr>
+        <w:ind w:left="840" w:firstLine="420"/>
+        <w:rPr>
+          <w:rFonts w:ascii="仿宋_GB2312" w:eastAsia="仿宋_GB2312" w:hint="eastAsia"/>
+          <w:szCs w:val="21"/>
+        </w:rPr>
+      </w:pPr>
+      <w:r>
+        <w:rPr>
+          <w:rFonts w:ascii="仿宋_GB2312" w:eastAsia="仿宋_GB2312" w:hint="eastAsia"/>
+          <w:szCs w:val="21"/>
+        </w:rPr>
+        <w:t>d</w:t>
+      </w:r>
+      <w:r>
+        <w:rPr>
+          <w:rFonts w:ascii="仿宋_GB2312" w:eastAsia="仿宋_GB2312" w:hint="eastAsia"/>
+          <w:szCs w:val="21"/>
+        </w:rPr>
+        <w:t>ie</w:t>
+      </w:r>
+      <w:r>
+        <w:rPr>
+          <w:rFonts w:ascii="仿宋_GB2312" w:eastAsia="仿宋_GB2312" w:hint="eastAsia"/>
+          <w:szCs w:val="21"/>
+        </w:rPr>
+        <w:t xml:space="preserve"> </w:t>
+      </w:r>
+      <w:r>
+        <w:rPr>
+          <w:rFonts w:ascii="仿宋_GB2312" w:eastAsia="仿宋_GB2312" w:hint="eastAsia"/>
+          <w:szCs w:val="21"/>
+        </w:rPr>
+        <w:t>=</w:t>
+      </w:r>
+      <w:r>
+        <w:rPr>
+          <w:rFonts w:ascii="仿宋_GB2312" w:eastAsia="仿宋_GB2312" w:hint="eastAsia"/>
+          <w:szCs w:val="21"/>
+        </w:rPr>
+        <w:t xml:space="preserve"> </w:t>
+      </w:r>
+      <w:r>
+        <w:rPr>
+          <w:rFonts w:ascii="仿宋_GB2312" w:eastAsia="仿宋_GB2312" w:hint="eastAsia"/>
+          <w:szCs w:val="21"/>
+        </w:rPr>
+        <w:t>False</w:t>
+      </w:r>
+      <w:r>
+        <w:rPr>
+          <w:rFonts w:ascii="仿宋_GB2312" w:eastAsia="仿宋_GB2312" w:hint="eastAsia"/>
+          <w:szCs w:val="21"/>
+        </w:rPr>
+        <w:t xml:space="preserve">    </w:t>
+      </w:r>
+    </w:p>
+    <w:p>
+      <w:pPr>
+        <w:ind w:left="420"/>
+        <w:rPr>
+          <w:rFonts w:ascii="仿宋_GB2312" w:eastAsia="仿宋_GB2312" w:hint="eastAsia"/>
+          <w:szCs w:val="21"/>
+        </w:rPr>
+      </w:pPr>
+      <w:r>
+        <w:rPr>
+          <w:rFonts w:ascii="仿宋_GB2312" w:eastAsia="仿宋_GB2312" w:hint="eastAsia"/>
+          <w:szCs w:val="21"/>
+        </w:rPr>
+        <w:t>字符串</w:t>
+      </w:r>
+      <w:r>
+        <w:rPr>
+          <w:rFonts w:ascii="仿宋_GB2312" w:eastAsia="仿宋_GB2312" w:hint="eastAsia"/>
+          <w:szCs w:val="21"/>
+        </w:rPr>
+        <w:t>(引号)</w:t>
+      </w:r>
+      <w:r>
+        <w:rPr>
+          <w:rFonts w:ascii="仿宋_GB2312" w:eastAsia="仿宋_GB2312" w:hint="eastAsia"/>
+          <w:szCs w:val="21"/>
+        </w:rPr>
+        <w:t>：</w:t>
+      </w:r>
+      <w:r>
+        <w:rPr>
+          <w:rFonts w:ascii="仿宋_GB2312" w:eastAsia="仿宋_GB2312" w:hint="eastAsia"/>
+          <w:szCs w:val="21"/>
+        </w:rPr>
+        <w:t>可通过</w:t>
+      </w:r>
+      <w:r>
+        <w:rPr>
+          <w:rFonts w:ascii="仿宋_GB2312" w:eastAsia="仿宋_GB2312" w:hint="eastAsia"/>
+          <w:szCs w:val="21"/>
+        </w:rPr>
+        <w:t>英文</w:t>
+      </w:r>
+      <w:r>
+        <w:rPr>
+          <w:rFonts w:ascii="仿宋_GB2312" w:eastAsia="仿宋_GB2312" w:hint="eastAsia"/>
+          <w:szCs w:val="21"/>
+        </w:rPr>
+        <w:t>单引号或双引号定义，引号包裹内容为字符串内容</w:t>
+      </w:r>
+      <w:r>
+        <w:rPr>
+          <w:rFonts w:ascii="仿宋_GB2312" w:eastAsia="仿宋_GB2312" w:hint="eastAsia"/>
+          <w:szCs w:val="21"/>
+        </w:rPr>
+        <w:t>（不包含引号本身）</w:t>
+      </w:r>
+    </w:p>
+    <w:p>
+      <w:pPr>
+        <w:ind w:left="1260" w:firstLine="420"/>
+        <w:rPr>
+          <w:rFonts w:ascii="仿宋_GB2312" w:eastAsia="仿宋_GB2312" w:hint="eastAsia"/>
+          <w:szCs w:val="21"/>
+        </w:rPr>
+      </w:pPr>
+      <w:r>
+        <w:rPr>
+          <w:rFonts w:ascii="仿宋_GB2312" w:eastAsia="仿宋_GB2312" w:hint="eastAsia"/>
+          <w:szCs w:val="21"/>
+        </w:rPr>
+        <w:t>n</w:t>
+      </w:r>
+      <w:r>
+        <w:rPr>
+          <w:rFonts w:ascii="仿宋_GB2312" w:eastAsia="仿宋_GB2312" w:hint="eastAsia"/>
+          <w:szCs w:val="21"/>
+        </w:rPr>
+        <w:t>ame</w:t>
+      </w:r>
+      <w:r>
+        <w:rPr>
+          <w:rFonts w:ascii="仿宋_GB2312" w:eastAsia="仿宋_GB2312" w:hint="eastAsia"/>
+          <w:szCs w:val="21"/>
+        </w:rPr>
+        <w:t xml:space="preserve"> </w:t>
+      </w:r>
+      <w:r>
+        <w:rPr>
+          <w:rFonts w:ascii="仿宋_GB2312" w:eastAsia="仿宋_GB2312" w:hint="eastAsia"/>
+          <w:szCs w:val="21"/>
+        </w:rPr>
+        <w:t>=</w:t>
+      </w:r>
+      <w:r>
+        <w:rPr>
+          <w:rFonts w:ascii="仿宋_GB2312" w:eastAsia="仿宋_GB2312" w:hint="eastAsia"/>
+          <w:szCs w:val="21"/>
+        </w:rPr>
+        <w:t xml:space="preserve"> </w:t>
+      </w:r>
+      <w:r>
+        <w:rPr>
           <w:rFonts w:ascii="仿宋_GB2312" w:eastAsia="仿宋_GB2312"/>
           <w:szCs w:val="21"/>
         </w:rPr>
-      </w:pPr>
-      <w:r>
-        <w:rPr>
-          <w:rFonts w:ascii="仿宋_GB2312" w:eastAsia="仿宋_GB2312" w:hint="eastAsia"/>
-          <w:szCs w:val="21"/>
-        </w:rPr>
-        <w:t>整型</w:t>
-      </w:r>
-      <w:r>
-        <w:rPr>
-          <w:rFonts w:ascii="仿宋_GB2312" w:eastAsia="仿宋_GB2312" w:hint="eastAsia"/>
-          <w:szCs w:val="21"/>
-        </w:rPr>
-        <w:t>（整数）</w:t>
-      </w:r>
-      <w:r>
-        <w:rPr>
-          <w:rFonts w:ascii="仿宋_GB2312" w:eastAsia="仿宋_GB2312" w:hint="eastAsia"/>
-          <w:szCs w:val="21"/>
-        </w:rPr>
-        <w:t xml:space="preserve">：age=18  </w:t>
-      </w:r>
-      <w:r>
-        <w:rPr>
-          <w:rFonts w:ascii="仿宋_GB2312" w:eastAsia="仿宋_GB2312" w:hint="eastAsia"/>
-          <w:szCs w:val="21"/>
-        </w:rPr>
-        <w:t xml:space="preserve">          </w:t>
+        <w:t>“</w:t>
+      </w:r>
+      <w:r>
+        <w:rPr>
+          <w:rFonts w:ascii="仿宋_GB2312" w:eastAsia="仿宋_GB2312" w:hint="eastAsia"/>
+          <w:szCs w:val="21"/>
+        </w:rPr>
+        <w:t>张三</w:t>
+      </w:r>
+      <w:r>
+        <w:rPr>
+          <w:rFonts w:ascii="仿宋_GB2312" w:eastAsia="仿宋_GB2312"/>
+          <w:szCs w:val="21"/>
+        </w:rPr>
+        <w:t>”</w:t>
+      </w:r>
+      <w:r>
+        <w:rPr>
+          <w:rFonts w:ascii="仿宋_GB2312" w:eastAsia="仿宋_GB2312" w:hint="eastAsia"/>
+          <w:szCs w:val="21"/>
+        </w:rPr>
+        <w:t xml:space="preserve">   </w:t>
+      </w:r>
+    </w:p>
+    <w:p>
+      <w:pPr>
+        <w:ind w:left="1260" w:firstLine="420"/>
+        <w:rPr>
+          <w:rFonts w:ascii="仿宋_GB2312" w:eastAsia="仿宋_GB2312" w:hint="eastAsia"/>
+          <w:szCs w:val="21"/>
+        </w:rPr>
+      </w:pPr>
+      <w:r>
+        <w:rPr>
+          <w:rFonts w:ascii="仿宋_GB2312" w:eastAsia="仿宋_GB2312" w:hint="eastAsia"/>
+          <w:szCs w:val="21"/>
+        </w:rPr>
+        <w:t>s</w:t>
+      </w:r>
+      <w:r>
+        <w:rPr>
+          <w:rFonts w:ascii="仿宋_GB2312" w:eastAsia="仿宋_GB2312" w:hint="eastAsia"/>
+          <w:szCs w:val="21"/>
+        </w:rPr>
+        <w:t xml:space="preserve"> </w:t>
+      </w:r>
+      <w:r>
+        <w:rPr>
+          <w:rFonts w:ascii="仿宋_GB2312" w:eastAsia="仿宋_GB2312" w:hint="eastAsia"/>
+          <w:szCs w:val="21"/>
+        </w:rPr>
+        <w:t>=</w:t>
+      </w:r>
+      <w:r>
+        <w:rPr>
+          <w:rFonts w:ascii="仿宋_GB2312" w:eastAsia="仿宋_GB2312" w:hint="eastAsia"/>
+          <w:szCs w:val="21"/>
+        </w:rPr>
+        <w:t xml:space="preserve"> </w:t>
+      </w:r>
+      <w:r>
+        <w:rPr>
+          <w:rFonts w:ascii="仿宋_GB2312" w:eastAsia="仿宋_GB2312"/>
+          <w:szCs w:val="21"/>
+        </w:rPr>
+        <w:t>‘</w:t>
+      </w:r>
+      <w:r>
+        <w:rPr>
+          <w:rFonts w:ascii="仿宋_GB2312" w:eastAsia="仿宋_GB2312" w:hint="eastAsia"/>
+          <w:szCs w:val="21"/>
+        </w:rPr>
+        <w:t>hello,world</w:t>
+      </w:r>
+      <w:r>
+        <w:rPr>
+          <w:rFonts w:ascii="仿宋_GB2312" w:eastAsia="仿宋_GB2312"/>
+          <w:szCs w:val="21"/>
+        </w:rPr>
+        <w:t>’</w:t>
+      </w:r>
+      <w:r>
+        <w:rPr>
+          <w:rFonts w:ascii="仿宋_GB2312" w:eastAsia="仿宋_GB2312" w:hint="eastAsia"/>
+          <w:szCs w:val="21"/>
+        </w:rPr>
+        <w:t xml:space="preserve">   </w:t>
       </w:r>
     </w:p>
     <w:p>
@@ -248,300 +682,482 @@
           <w:rFonts w:ascii="仿宋_GB2312" w:eastAsia="仿宋_GB2312" w:hint="eastAsia"/>
           <w:szCs w:val="21"/>
         </w:rPr>
-        <w:t>浮点型</w:t>
-      </w:r>
-      <w:r>
-        <w:rPr>
-          <w:rFonts w:ascii="仿宋_GB2312" w:eastAsia="仿宋_GB2312" w:hint="eastAsia"/>
-          <w:szCs w:val="21"/>
-        </w:rPr>
-        <w:t>（小数）</w:t>
-      </w:r>
-      <w:r>
-        <w:rPr>
-          <w:rFonts w:ascii="仿宋_GB2312" w:eastAsia="仿宋_GB2312" w:hint="eastAsia"/>
-          <w:szCs w:val="21"/>
-        </w:rPr>
-        <w:t xml:space="preserve">：scor=97.5  </w:t>
+        <w:t>列表</w:t>
+      </w:r>
+      <w:r>
+        <w:rPr>
+          <w:rFonts w:ascii="仿宋_GB2312" w:eastAsia="仿宋_GB2312" w:hint="eastAsia"/>
+          <w:szCs w:val="21"/>
+        </w:rPr>
+        <w:t>（符号是中括号[]）</w:t>
+      </w:r>
+      <w:r>
+        <w:rPr>
+          <w:rFonts w:ascii="仿宋_GB2312" w:eastAsia="仿宋_GB2312" w:hint="eastAsia"/>
+          <w:szCs w:val="21"/>
+        </w:rPr>
+        <w:t>：</w:t>
+      </w:r>
+      <w:r>
+        <w:rPr>
+          <w:rFonts w:ascii="仿宋_GB2312" w:eastAsia="仿宋_GB2312" w:hint="eastAsia"/>
+          <w:szCs w:val="21"/>
+        </w:rPr>
+        <w:t>元素之间用英文逗号分隔</w:t>
+      </w:r>
+    </w:p>
+    <w:p>
+      <w:pPr>
+        <w:ind w:firstLineChars="600" w:firstLine="1260"/>
+        <w:rPr>
+          <w:rFonts w:ascii="仿宋_GB2312" w:eastAsia="仿宋_GB2312" w:hint="eastAsia"/>
+          <w:szCs w:val="21"/>
+        </w:rPr>
+      </w:pPr>
+      <w:r>
+        <w:rPr>
+          <w:rFonts w:ascii="仿宋_GB2312" w:eastAsia="仿宋_GB2312" w:hint="eastAsia"/>
+          <w:szCs w:val="21"/>
+        </w:rPr>
+        <w:t>student3</w:t>
+      </w:r>
+      <w:r>
+        <w:rPr>
+          <w:rFonts w:ascii="仿宋_GB2312" w:eastAsia="仿宋_GB2312" w:hint="eastAsia"/>
+          <w:szCs w:val="21"/>
+        </w:rPr>
+        <w:t xml:space="preserve"> </w:t>
+      </w:r>
+      <w:r>
+        <w:rPr>
+          <w:rFonts w:ascii="仿宋_GB2312" w:eastAsia="仿宋_GB2312" w:hint="eastAsia"/>
+          <w:szCs w:val="21"/>
+        </w:rPr>
+        <w:t>=</w:t>
+      </w:r>
+      <w:r>
+        <w:rPr>
+          <w:rFonts w:ascii="仿宋_GB2312" w:eastAsia="仿宋_GB2312" w:hint="eastAsia"/>
+          <w:szCs w:val="21"/>
+        </w:rPr>
+        <w:t xml:space="preserve"> </w:t>
+      </w:r>
+      <w:r>
+        <w:rPr>
+          <w:rFonts w:ascii="仿宋_GB2312" w:eastAsia="仿宋_GB2312" w:hint="eastAsia"/>
+          <w:szCs w:val="21"/>
+        </w:rPr>
+        <w:t>[</w:t>
+      </w:r>
+      <w:r>
+        <w:rPr>
+          <w:rFonts w:ascii="仿宋_GB2312" w:eastAsia="仿宋_GB2312"/>
+          <w:szCs w:val="21"/>
+        </w:rPr>
+        <w:t>‘</w:t>
+      </w:r>
+      <w:r>
+        <w:rPr>
+          <w:rFonts w:ascii="仿宋_GB2312" w:eastAsia="仿宋_GB2312" w:hint="eastAsia"/>
+          <w:szCs w:val="21"/>
+        </w:rPr>
+        <w:t>张三</w:t>
+      </w:r>
+      <w:r>
+        <w:rPr>
+          <w:rFonts w:ascii="仿宋_GB2312" w:eastAsia="仿宋_GB2312"/>
+          <w:szCs w:val="21"/>
+        </w:rPr>
+        <w:t>’</w:t>
+      </w:r>
+      <w:r>
+        <w:rPr>
+          <w:rFonts w:ascii="仿宋_GB2312" w:eastAsia="仿宋_GB2312" w:hint="eastAsia"/>
+          <w:szCs w:val="21"/>
+        </w:rPr>
+        <w:t>,</w:t>
+      </w:r>
+      <w:r>
+        <w:rPr>
+          <w:rFonts w:ascii="仿宋_GB2312" w:eastAsia="仿宋_GB2312" w:hint="eastAsia"/>
+          <w:szCs w:val="21"/>
+        </w:rPr>
+        <w:t xml:space="preserve"> </w:t>
+      </w:r>
+      <w:r>
+        <w:rPr>
+          <w:rFonts w:ascii="仿宋_GB2312" w:eastAsia="仿宋_GB2312"/>
+          <w:szCs w:val="21"/>
+        </w:rPr>
+        <w:t>’</w:t>
+      </w:r>
+      <w:r>
+        <w:rPr>
+          <w:rFonts w:ascii="仿宋_GB2312" w:eastAsia="仿宋_GB2312" w:hint="eastAsia"/>
+          <w:szCs w:val="21"/>
+        </w:rPr>
+        <w:t>2班</w:t>
+      </w:r>
+      <w:r>
+        <w:rPr>
+          <w:rFonts w:ascii="仿宋_GB2312" w:eastAsia="仿宋_GB2312"/>
+          <w:szCs w:val="21"/>
+        </w:rPr>
+        <w:t>’</w:t>
+      </w:r>
+      <w:r>
+        <w:rPr>
+          <w:rFonts w:ascii="仿宋_GB2312" w:eastAsia="仿宋_GB2312" w:hint="eastAsia"/>
+          <w:szCs w:val="21"/>
+        </w:rPr>
+        <w:t>,</w:t>
+      </w:r>
+      <w:r>
+        <w:rPr>
+          <w:rFonts w:ascii="仿宋_GB2312" w:eastAsia="仿宋_GB2312" w:hint="eastAsia"/>
+          <w:szCs w:val="21"/>
+        </w:rPr>
+        <w:t xml:space="preserve"> </w:t>
+      </w:r>
+      <w:r>
+        <w:rPr>
+          <w:rFonts w:ascii="仿宋_GB2312" w:eastAsia="仿宋_GB2312" w:hint="eastAsia"/>
+          <w:szCs w:val="21"/>
+        </w:rPr>
+        <w:t>17,</w:t>
+      </w:r>
+      <w:r>
+        <w:rPr>
+          <w:rFonts w:ascii="仿宋_GB2312" w:eastAsia="仿宋_GB2312" w:hint="eastAsia"/>
+          <w:szCs w:val="21"/>
+        </w:rPr>
+        <w:t xml:space="preserve"> </w:t>
+      </w:r>
+      <w:r>
+        <w:rPr>
+          <w:rFonts w:ascii="仿宋_GB2312" w:eastAsia="仿宋_GB2312"/>
+          <w:szCs w:val="21"/>
+        </w:rPr>
+        <w:t>’</w:t>
+      </w:r>
+      <w:r>
+        <w:rPr>
+          <w:rFonts w:ascii="仿宋_GB2312" w:eastAsia="仿宋_GB2312" w:hint="eastAsia"/>
+          <w:szCs w:val="21"/>
+        </w:rPr>
+        <w:t>男</w:t>
+      </w:r>
+      <w:r>
+        <w:rPr>
+          <w:rFonts w:ascii="仿宋_GB2312" w:eastAsia="仿宋_GB2312"/>
+          <w:szCs w:val="21"/>
+        </w:rPr>
+        <w:t>’</w:t>
+      </w:r>
+      <w:r>
+        <w:rPr>
+          <w:rFonts w:ascii="仿宋_GB2312" w:eastAsia="仿宋_GB2312" w:hint="eastAsia"/>
+          <w:szCs w:val="21"/>
+        </w:rPr>
+        <w:t>,</w:t>
+      </w:r>
+      <w:r>
+        <w:rPr>
+          <w:rFonts w:ascii="仿宋_GB2312" w:eastAsia="仿宋_GB2312" w:hint="eastAsia"/>
+          <w:szCs w:val="21"/>
+        </w:rPr>
+        <w:t xml:space="preserve"> </w:t>
+      </w:r>
+      <w:r>
+        <w:rPr>
+          <w:rFonts w:ascii="仿宋_GB2312" w:eastAsia="仿宋_GB2312" w:hint="eastAsia"/>
+          <w:szCs w:val="21"/>
+        </w:rPr>
+        <w:t>[1</w:t>
+      </w:r>
+      <w:r>
+        <w:rPr>
+          <w:rFonts w:ascii="仿宋_GB2312" w:eastAsia="仿宋_GB2312" w:hint="eastAsia"/>
+          <w:szCs w:val="21"/>
+        </w:rPr>
+        <w:t>3</w:t>
+      </w:r>
+      <w:r>
+        <w:rPr>
+          <w:rFonts w:ascii="仿宋_GB2312" w:eastAsia="仿宋_GB2312" w:hint="eastAsia"/>
+          <w:szCs w:val="21"/>
+        </w:rPr>
+        <w:t>0,140,</w:t>
+      </w:r>
+      <w:r>
+        <w:rPr>
+          <w:rFonts w:ascii="仿宋_GB2312" w:eastAsia="仿宋_GB2312" w:hint="eastAsia"/>
+          <w:szCs w:val="21"/>
+        </w:rPr>
+        <w:t>125</w:t>
+      </w:r>
+      <w:r>
+        <w:rPr>
+          <w:rFonts w:ascii="仿宋_GB2312" w:eastAsia="仿宋_GB2312" w:hint="eastAsia"/>
+          <w:szCs w:val="21"/>
+        </w:rPr>
+        <w:t>]]</w:t>
       </w:r>
     </w:p>
     <w:p>
       <w:pPr>
         <w:ind w:left="420" w:firstLine="420"/>
         <w:rPr>
+          <w:rFonts w:ascii="仿宋_GB2312" w:eastAsia="仿宋_GB2312" w:hint="eastAsia"/>
+          <w:szCs w:val="21"/>
+        </w:rPr>
+      </w:pPr>
+      <w:r>
+        <w:rPr>
+          <w:rFonts w:ascii="仿宋_GB2312" w:eastAsia="仿宋_GB2312" w:hint="eastAsia"/>
+          <w:szCs w:val="21"/>
+        </w:rPr>
+        <w:t>字典</w:t>
+      </w:r>
+      <w:r>
+        <w:rPr>
+          <w:rFonts w:ascii="仿宋_GB2312" w:eastAsia="仿宋_GB2312" w:hint="eastAsia"/>
+          <w:szCs w:val="21"/>
+        </w:rPr>
+        <w:t>(</w:t>
+      </w:r>
+      <w:r>
+        <w:rPr>
+          <w:rFonts w:ascii="仿宋_GB2312" w:eastAsia="仿宋_GB2312" w:hint="eastAsia"/>
+          <w:szCs w:val="21"/>
+        </w:rPr>
+        <w:t>符号是大括号</w:t>
+      </w:r>
+      <w:r>
+        <w:rPr>
+          <w:rFonts w:ascii="仿宋_GB2312" w:eastAsia="仿宋_GB2312" w:hint="eastAsia"/>
+          <w:szCs w:val="21"/>
+        </w:rPr>
+        <w:t>{ })</w:t>
+      </w:r>
+      <w:r>
+        <w:rPr>
+          <w:rFonts w:ascii="仿宋_GB2312" w:eastAsia="仿宋_GB2312" w:hint="eastAsia"/>
+          <w:szCs w:val="21"/>
+        </w:rPr>
+        <w:t>：</w:t>
+      </w:r>
+      <w:r>
+        <w:rPr>
+          <w:rFonts w:ascii="仿宋_GB2312" w:eastAsia="仿宋_GB2312" w:hint="eastAsia"/>
+          <w:szCs w:val="21"/>
+        </w:rPr>
+        <w:t>格式：{键：值}</w:t>
+      </w:r>
+      <w:r>
+        <w:rPr>
+          <w:rFonts w:ascii="仿宋_GB2312" w:eastAsia="仿宋_GB2312" w:hint="eastAsia"/>
+          <w:szCs w:val="21"/>
+        </w:rPr>
+        <w:t>,</w:t>
+      </w:r>
+    </w:p>
+    <w:p>
+      <w:pPr>
+        <w:ind w:firstLineChars="600" w:firstLine="1260"/>
+        <w:rPr>
+          <w:rFonts w:ascii="仿宋_GB2312" w:eastAsia="仿宋_GB2312" w:hint="eastAsia"/>
+          <w:sz w:val="22"/>
+        </w:rPr>
+      </w:pPr>
+      <w:r>
+        <w:rPr>
+          <w:rFonts w:ascii="仿宋_GB2312" w:eastAsia="仿宋_GB2312" w:hint="eastAsia"/>
+          <w:szCs w:val="21"/>
+        </w:rPr>
+        <w:t>student4</w:t>
+      </w:r>
+      <w:r>
+        <w:rPr>
+          <w:rFonts w:ascii="仿宋_GB2312" w:eastAsia="仿宋_GB2312" w:hint="eastAsia"/>
+          <w:szCs w:val="21"/>
+        </w:rPr>
+        <w:t xml:space="preserve"> </w:t>
+      </w:r>
+      <w:r>
+        <w:rPr>
+          <w:rFonts w:ascii="仿宋_GB2312" w:eastAsia="仿宋_GB2312" w:hint="eastAsia"/>
+          <w:szCs w:val="21"/>
+        </w:rPr>
+        <w:t>=</w:t>
+      </w:r>
+      <w:r>
+        <w:rPr>
+          <w:rFonts w:ascii="仿宋_GB2312" w:eastAsia="仿宋_GB2312" w:hint="eastAsia"/>
+          <w:szCs w:val="21"/>
+        </w:rPr>
+        <w:t xml:space="preserve"> </w:t>
+      </w:r>
+      <w:r>
+        <w:rPr>
+          <w:rFonts w:ascii="仿宋_GB2312" w:eastAsia="仿宋_GB2312" w:hint="eastAsia"/>
+          <w:szCs w:val="21"/>
+        </w:rPr>
+        <w:t>{</w:t>
+      </w:r>
+      <w:r>
+        <w:rPr>
           <w:rFonts w:ascii="仿宋_GB2312" w:eastAsia="仿宋_GB2312"/>
           <w:szCs w:val="21"/>
         </w:rPr>
-      </w:pPr>
-      <w:r>
-        <w:rPr>
-          <w:rFonts w:ascii="仿宋_GB2312" w:eastAsia="仿宋_GB2312" w:hint="eastAsia"/>
-          <w:szCs w:val="21"/>
-        </w:rPr>
-        <w:t>布尔变量：</w:t>
-      </w:r>
-      <w:r>
-        <w:rPr>
-          <w:rFonts w:ascii="仿宋_GB2312" w:eastAsia="仿宋_GB2312" w:hint="eastAsia"/>
-          <w:szCs w:val="21"/>
-        </w:rPr>
-        <w:t>True和False的首字母要大写</w:t>
-      </w:r>
-    </w:p>
-    <w:p>
-      <w:pPr>
-        <w:ind w:left="840" w:firstLine="420"/>
+        <w:t>‘</w:t>
+      </w:r>
+      <w:r>
+        <w:rPr>
+          <w:rFonts w:ascii="仿宋_GB2312" w:eastAsia="仿宋_GB2312" w:hint="eastAsia"/>
+          <w:szCs w:val="21"/>
+        </w:rPr>
+        <w:t>姓名</w:t>
+      </w:r>
+      <w:r>
         <w:rPr>
           <w:rFonts w:ascii="仿宋_GB2312" w:eastAsia="仿宋_GB2312"/>
           <w:szCs w:val="21"/>
         </w:rPr>
-      </w:pPr>
-      <w:r>
-        <w:rPr>
-          <w:rFonts w:ascii="仿宋_GB2312" w:eastAsia="仿宋_GB2312" w:hint="eastAsia"/>
-          <w:szCs w:val="21"/>
-        </w:rPr>
-        <w:t xml:space="preserve">sale=True     </w:t>
-      </w:r>
-    </w:p>
-    <w:p>
-      <w:pPr>
-        <w:ind w:left="840" w:firstLine="420"/>
-        <w:rPr>
-          <w:rFonts w:ascii="仿宋_GB2312" w:eastAsia="仿宋_GB2312" w:hint="eastAsia"/>
-          <w:szCs w:val="21"/>
-        </w:rPr>
-      </w:pPr>
-      <w:r>
-        <w:rPr>
-          <w:rFonts w:ascii="仿宋_GB2312" w:eastAsia="仿宋_GB2312" w:hint="eastAsia"/>
-          <w:szCs w:val="21"/>
-        </w:rPr>
-        <w:t>die=False</w:t>
-      </w:r>
-      <w:r>
-        <w:rPr>
-          <w:rFonts w:ascii="仿宋_GB2312" w:eastAsia="仿宋_GB2312" w:hint="eastAsia"/>
-          <w:szCs w:val="21"/>
-        </w:rPr>
-        <w:t xml:space="preserve">    </w:t>
-      </w:r>
-    </w:p>
-    <w:p>
-      <w:pPr>
-        <w:ind w:left="420" w:firstLine="420"/>
-        <w:rPr>
-          <w:rFonts w:ascii="仿宋_GB2312" w:eastAsia="仿宋_GB2312" w:hint="eastAsia"/>
-          <w:szCs w:val="21"/>
-        </w:rPr>
-      </w:pPr>
-      <w:r>
-        <w:rPr>
-          <w:rFonts w:ascii="仿宋_GB2312" w:eastAsia="仿宋_GB2312" w:hint="eastAsia"/>
-          <w:szCs w:val="21"/>
-        </w:rPr>
-        <w:t>字符串</w:t>
-      </w:r>
-      <w:r>
-        <w:rPr>
-          <w:rFonts w:ascii="仿宋_GB2312" w:eastAsia="仿宋_GB2312" w:hint="eastAsia"/>
-          <w:szCs w:val="21"/>
-        </w:rPr>
-        <w:t>(引号)</w:t>
-      </w:r>
-      <w:r>
-        <w:rPr>
-          <w:rFonts w:ascii="仿宋_GB2312" w:eastAsia="仿宋_GB2312" w:hint="eastAsia"/>
-          <w:szCs w:val="21"/>
-        </w:rPr>
-        <w:t>：</w:t>
-      </w:r>
-      <w:r>
-        <w:rPr>
-          <w:rFonts w:ascii="仿宋_GB2312" w:eastAsia="仿宋_GB2312" w:hint="eastAsia"/>
-          <w:szCs w:val="21"/>
-        </w:rPr>
-        <w:t>可通过单引号或双引号定义，引号包裹内容为字符串内容</w:t>
-      </w:r>
-    </w:p>
-    <w:p>
-      <w:pPr>
-        <w:ind w:left="1260" w:firstLine="420"/>
+        <w:t>’</w:t>
+      </w:r>
+      <w:r>
+        <w:rPr>
+          <w:rFonts w:ascii="仿宋_GB2312" w:eastAsia="仿宋_GB2312" w:hint="eastAsia"/>
+          <w:szCs w:val="21"/>
+        </w:rPr>
+        <w:t>:</w:t>
+      </w:r>
+      <w:r>
         <w:rPr>
           <w:rFonts w:ascii="仿宋_GB2312" w:eastAsia="仿宋_GB2312"/>
           <w:szCs w:val="21"/>
         </w:rPr>
-      </w:pPr>
-      <w:r>
-        <w:rPr>
-          <w:rFonts w:ascii="仿宋_GB2312" w:eastAsia="仿宋_GB2312" w:hint="eastAsia"/>
-          <w:szCs w:val="21"/>
-        </w:rPr>
-        <w:t xml:space="preserve">name=”张三”   </w:t>
-      </w:r>
-    </w:p>
-    <w:p>
-      <w:pPr>
-        <w:ind w:left="1260" w:firstLine="420"/>
-        <w:rPr>
-          <w:rFonts w:ascii="仿宋_GB2312" w:eastAsia="仿宋_GB2312" w:hint="eastAsia"/>
-          <w:szCs w:val="21"/>
-        </w:rPr>
-      </w:pPr>
-      <w:r>
-        <w:rPr>
-          <w:rFonts w:ascii="仿宋_GB2312" w:eastAsia="仿宋_GB2312" w:hint="eastAsia"/>
-          <w:szCs w:val="21"/>
-        </w:rPr>
-        <w:t>s=’hello,world’</w:t>
-      </w:r>
-      <w:r>
-        <w:rPr>
-          <w:rFonts w:ascii="仿宋_GB2312" w:eastAsia="仿宋_GB2312" w:hint="eastAsia"/>
-          <w:szCs w:val="21"/>
-        </w:rPr>
-        <w:t xml:space="preserve">   </w:t>
-      </w:r>
-    </w:p>
-    <w:p>
-      <w:pPr>
-        <w:ind w:left="420" w:firstLine="420"/>
+        <w:t>’</w:t>
+      </w:r>
+      <w:r>
+        <w:rPr>
+          <w:rFonts w:ascii="仿宋_GB2312" w:eastAsia="仿宋_GB2312" w:hint="eastAsia"/>
+          <w:szCs w:val="21"/>
+        </w:rPr>
+        <w:t>张三</w:t>
+      </w:r>
+      <w:r>
         <w:rPr>
           <w:rFonts w:ascii="仿宋_GB2312" w:eastAsia="仿宋_GB2312"/>
           <w:szCs w:val="21"/>
         </w:rPr>
-      </w:pPr>
-      <w:r>
-        <w:rPr>
-          <w:rFonts w:ascii="仿宋_GB2312" w:eastAsia="仿宋_GB2312" w:hint="eastAsia"/>
-          <w:szCs w:val="21"/>
-        </w:rPr>
-        <w:t>列表</w:t>
-      </w:r>
-      <w:r>
-        <w:rPr>
-          <w:rFonts w:ascii="仿宋_GB2312" w:eastAsia="仿宋_GB2312" w:hint="eastAsia"/>
-          <w:szCs w:val="21"/>
-        </w:rPr>
-        <w:t>（符号是中括号[]）</w:t>
-      </w:r>
-      <w:r>
-        <w:rPr>
-          <w:rFonts w:ascii="仿宋_GB2312" w:eastAsia="仿宋_GB2312" w:hint="eastAsia"/>
-          <w:szCs w:val="21"/>
-        </w:rPr>
-        <w:t>：</w:t>
-      </w:r>
-    </w:p>
-    <w:p>
-      <w:pPr>
-        <w:ind w:firstLineChars="600" w:firstLine="1260"/>
-        <w:rPr>
-          <w:rFonts w:ascii="仿宋_GB2312" w:eastAsia="仿宋_GB2312" w:hint="eastAsia"/>
-          <w:szCs w:val="21"/>
-        </w:rPr>
-      </w:pPr>
-      <w:r>
-        <w:rPr>
-          <w:rFonts w:ascii="仿宋_GB2312" w:eastAsia="仿宋_GB2312" w:hint="eastAsia"/>
-          <w:szCs w:val="21"/>
-        </w:rPr>
-        <w:t>student3=[‘张三’,’2班’,17,’男’,[1</w:t>
-      </w:r>
-      <w:r>
-        <w:rPr>
-          <w:rFonts w:ascii="仿宋_GB2312" w:eastAsia="仿宋_GB2312" w:hint="eastAsia"/>
-          <w:szCs w:val="21"/>
-        </w:rPr>
-        <w:t>3</w:t>
-      </w:r>
-      <w:r>
-        <w:rPr>
-          <w:rFonts w:ascii="仿宋_GB2312" w:eastAsia="仿宋_GB2312" w:hint="eastAsia"/>
-          <w:szCs w:val="21"/>
-        </w:rPr>
-        <w:t>0,140,</w:t>
-      </w:r>
-      <w:r>
-        <w:rPr>
-          <w:rFonts w:ascii="仿宋_GB2312" w:eastAsia="仿宋_GB2312" w:hint="eastAsia"/>
-          <w:szCs w:val="21"/>
-        </w:rPr>
-        <w:t>125</w:t>
-      </w:r>
-      <w:r>
-        <w:rPr>
-          <w:rFonts w:ascii="仿宋_GB2312" w:eastAsia="仿宋_GB2312" w:hint="eastAsia"/>
-          <w:szCs w:val="21"/>
-        </w:rPr>
-        <w:t>]]</w:t>
-      </w:r>
-    </w:p>
-    <w:p>
-      <w:pPr>
-        <w:ind w:left="420" w:firstLine="420"/>
-        <w:rPr>
-          <w:rFonts w:ascii="仿宋_GB2312" w:eastAsia="仿宋_GB2312" w:hint="eastAsia"/>
-          <w:szCs w:val="21"/>
-        </w:rPr>
-      </w:pPr>
-      <w:r>
-        <w:rPr>
-          <w:rFonts w:ascii="仿宋_GB2312" w:eastAsia="仿宋_GB2312" w:hint="eastAsia"/>
-          <w:szCs w:val="21"/>
-        </w:rPr>
-        <w:t>字典</w:t>
-      </w:r>
-      <w:r>
-        <w:rPr>
-          <w:rFonts w:ascii="仿宋_GB2312" w:eastAsia="仿宋_GB2312" w:hint="eastAsia"/>
-          <w:szCs w:val="21"/>
-        </w:rPr>
-        <w:t>(</w:t>
-      </w:r>
-      <w:r>
-        <w:rPr>
-          <w:rFonts w:ascii="仿宋_GB2312" w:eastAsia="仿宋_GB2312" w:hint="eastAsia"/>
-          <w:szCs w:val="21"/>
-        </w:rPr>
-        <w:t>符号是大括号</w:t>
-      </w:r>
-      <w:r>
-        <w:rPr>
-          <w:rFonts w:ascii="仿宋_GB2312" w:eastAsia="仿宋_GB2312" w:hint="eastAsia"/>
-          <w:szCs w:val="21"/>
-        </w:rPr>
-        <w:t>{ })</w:t>
-      </w:r>
-      <w:r>
-        <w:rPr>
-          <w:rFonts w:ascii="仿宋_GB2312" w:eastAsia="仿宋_GB2312" w:hint="eastAsia"/>
-          <w:szCs w:val="21"/>
-        </w:rPr>
-        <w:t>：</w:t>
-      </w:r>
-      <w:r>
-        <w:rPr>
-          <w:rFonts w:ascii="仿宋_GB2312" w:eastAsia="仿宋_GB2312" w:hint="eastAsia"/>
-          <w:szCs w:val="21"/>
-        </w:rPr>
-        <w:t>格式：{键：值}</w:t>
-      </w:r>
-    </w:p>
-    <w:p>
-      <w:pPr>
-        <w:ind w:firstLineChars="600" w:firstLine="1260"/>
-        <w:rPr>
-          <w:rFonts w:ascii="仿宋_GB2312" w:eastAsia="仿宋_GB2312" w:hint="eastAsia"/>
-          <w:sz w:val="22"/>
-        </w:rPr>
-      </w:pPr>
-      <w:r>
-        <w:rPr>
-          <w:rFonts w:ascii="仿宋_GB2312" w:eastAsia="仿宋_GB2312" w:hint="eastAsia"/>
-          <w:szCs w:val="21"/>
-        </w:rPr>
-        <w:t>student4={‘姓名’:’张三’,’班级’:’2班’,’语数外’:[130,140,125]</w:t>
+        <w:t>’</w:t>
+      </w:r>
+      <w:r>
+        <w:rPr>
+          <w:rFonts w:ascii="仿宋_GB2312" w:eastAsia="仿宋_GB2312" w:hint="eastAsia"/>
+          <w:szCs w:val="21"/>
+        </w:rPr>
+        <w:t>,</w:t>
+      </w:r>
+      <w:r>
+        <w:rPr>
+          <w:rFonts w:ascii="仿宋_GB2312" w:eastAsia="仿宋_GB2312" w:hint="eastAsia"/>
+          <w:szCs w:val="21"/>
+        </w:rPr>
+        <w:t xml:space="preserve"> </w:t>
+      </w:r>
+      <w:r>
+        <w:rPr>
+          <w:rFonts w:ascii="仿宋_GB2312" w:eastAsia="仿宋_GB2312"/>
+          <w:szCs w:val="21"/>
+        </w:rPr>
+        <w:t>’</w:t>
+      </w:r>
+      <w:r>
+        <w:rPr>
+          <w:rFonts w:ascii="仿宋_GB2312" w:eastAsia="仿宋_GB2312" w:hint="eastAsia"/>
+          <w:szCs w:val="21"/>
+        </w:rPr>
+        <w:t>班级</w:t>
+      </w:r>
+      <w:r>
+        <w:rPr>
+          <w:rFonts w:ascii="仿宋_GB2312" w:eastAsia="仿宋_GB2312"/>
+          <w:szCs w:val="21"/>
+        </w:rPr>
+        <w:t>’</w:t>
+      </w:r>
+      <w:r>
+        <w:rPr>
+          <w:rFonts w:ascii="仿宋_GB2312" w:eastAsia="仿宋_GB2312" w:hint="eastAsia"/>
+          <w:szCs w:val="21"/>
+        </w:rPr>
+        <w:t>:</w:t>
+      </w:r>
+      <w:r>
+        <w:rPr>
+          <w:rFonts w:ascii="仿宋_GB2312" w:eastAsia="仿宋_GB2312"/>
+          <w:szCs w:val="21"/>
+        </w:rPr>
+        <w:t>’</w:t>
+      </w:r>
+      <w:r>
+        <w:rPr>
+          <w:rFonts w:ascii="仿宋_GB2312" w:eastAsia="仿宋_GB2312" w:hint="eastAsia"/>
+          <w:szCs w:val="21"/>
+        </w:rPr>
+        <w:t>2班</w:t>
+      </w:r>
+      <w:r>
+        <w:rPr>
+          <w:rFonts w:ascii="仿宋_GB2312" w:eastAsia="仿宋_GB2312"/>
+          <w:szCs w:val="21"/>
+        </w:rPr>
+        <w:t>’</w:t>
+      </w:r>
+      <w:r>
+        <w:rPr>
+          <w:rFonts w:ascii="仿宋_GB2312" w:eastAsia="仿宋_GB2312" w:hint="eastAsia"/>
+          <w:szCs w:val="21"/>
+        </w:rPr>
+        <w:t>,</w:t>
+      </w:r>
+      <w:r>
+        <w:rPr>
+          <w:rFonts w:ascii="仿宋_GB2312" w:eastAsia="仿宋_GB2312" w:hint="eastAsia"/>
+          <w:szCs w:val="21"/>
+        </w:rPr>
+        <w:t xml:space="preserve"> </w:t>
+      </w:r>
+      <w:r>
+        <w:rPr>
+          <w:rFonts w:ascii="仿宋_GB2312" w:eastAsia="仿宋_GB2312"/>
+          <w:szCs w:val="21"/>
+        </w:rPr>
+        <w:t>‘</w:t>
+      </w:r>
+      <w:r>
+        <w:rPr>
+          <w:rFonts w:ascii="仿宋_GB2312" w:eastAsia="仿宋_GB2312" w:hint="eastAsia"/>
+          <w:szCs w:val="21"/>
+        </w:rPr>
+        <w:t>语数外</w:t>
+      </w:r>
+      <w:r>
+        <w:rPr>
+          <w:rFonts w:ascii="仿宋_GB2312" w:eastAsia="仿宋_GB2312"/>
+          <w:szCs w:val="21"/>
+        </w:rPr>
+        <w:t>’</w:t>
+      </w:r>
+      <w:r>
+        <w:rPr>
+          <w:rFonts w:ascii="仿宋_GB2312" w:eastAsia="仿宋_GB2312" w:hint="eastAsia"/>
+          <w:szCs w:val="21"/>
+        </w:rPr>
+        <w:t>:[130,140,125]</w:t>
       </w:r>
       <w:r>
         <w:rPr>
@@ -592,7 +1208,7 @@
         <w:spacing w:line="276" w:lineRule="auto"/>
         <w:ind w:firstLine="420"/>
         <w:rPr>
-          <w:rFonts w:ascii="仿宋_GB2312" w:eastAsia="仿宋_GB2312"/>
+          <w:rFonts w:ascii="仿宋_GB2312" w:eastAsia="仿宋_GB2312" w:hint="eastAsia"/>
           <w:b/>
           <w:bCs/>
           <w:sz w:val="22"/>
@@ -1016,7 +1632,7 @@
         <w:spacing w:line="276" w:lineRule="auto"/>
         <w:ind w:firstLine="420"/>
         <w:rPr>
-          <w:rFonts w:ascii="仿宋_GB2312" w:eastAsia="仿宋_GB2312"/>
+          <w:rFonts w:ascii="仿宋_GB2312" w:eastAsia="仿宋_GB2312" w:hint="eastAsia"/>
           <w:b/>
           <w:bCs/>
           <w:sz w:val="22"/>
@@ -1391,7 +2007,7 @@
         <w:spacing w:line="276" w:lineRule="auto"/>
         <w:ind w:firstLine="420"/>
         <w:rPr>
-          <w:rFonts w:ascii="仿宋_GB2312" w:eastAsia="仿宋_GB2312"/>
+          <w:rFonts w:ascii="仿宋_GB2312" w:eastAsia="仿宋_GB2312" w:hint="eastAsia"/>
           <w:b/>
           <w:bCs/>
           <w:sz w:val="22"/>
@@ -1613,7 +2229,7 @@
         <w:spacing w:line="276" w:lineRule="auto"/>
         <w:ind w:firstLine="420"/>
         <w:rPr>
-          <w:rFonts w:ascii="仿宋_GB2312" w:eastAsia="仿宋_GB2312"/>
+          <w:rFonts w:ascii="仿宋_GB2312" w:eastAsia="仿宋_GB2312" w:hint="eastAsia"/>
           <w:b/>
           <w:bCs/>
           <w:sz w:val="22"/>
@@ -2022,49 +2638,17 @@
       <w:pPr>
         <w:spacing w:line="276" w:lineRule="auto"/>
         <w:rPr>
-          <w:rFonts w:ascii="黑体" w:eastAsia="黑体" w:hAnsi="黑体"/>
-          <w:b/>
-          <w:bCs/>
-          <w:sz w:val="24"/>
-          <w:szCs w:val="24"/>
-        </w:rPr>
-      </w:pPr>
-    </w:p>
-    <w:p>
-      <w:pPr>
-        <w:spacing w:line="276" w:lineRule="auto"/>
-        <w:rPr>
-          <w:rFonts w:ascii="黑体" w:eastAsia="黑体" w:hAnsi="黑体"/>
-          <w:b/>
-          <w:bCs/>
-          <w:sz w:val="24"/>
-          <w:szCs w:val="24"/>
-        </w:rPr>
-      </w:pPr>
-    </w:p>
-    <w:p>
-      <w:pPr>
-        <w:spacing w:line="276" w:lineRule="auto"/>
-        <w:rPr>
-          <w:rFonts w:ascii="黑体" w:eastAsia="黑体" w:hAnsi="黑体"/>
-          <w:b/>
-          <w:bCs/>
-          <w:sz w:val="24"/>
-          <w:szCs w:val="24"/>
-        </w:rPr>
-      </w:pPr>
-      <w:r>
-        <w:rPr>
           <w:rFonts w:ascii="黑体" w:eastAsia="黑体" w:hAnsi="黑体" w:hint="eastAsia"/>
           <w:b/>
           <w:bCs/>
           <w:sz w:val="24"/>
           <w:szCs w:val="24"/>
         </w:rPr>
-        <w:lastRenderedPageBreak/>
-        <w:t>3.</w:t>
-      </w:r>
-      <w:r>
+      </w:pPr>
+    </w:p>
+    <w:p>
+      <w:pPr>
+        <w:spacing w:line="276" w:lineRule="auto"/>
         <w:rPr>
           <w:rFonts w:ascii="黑体" w:eastAsia="黑体" w:hAnsi="黑体" w:hint="eastAsia"/>
           <w:b/>
@@ -2072,833 +2656,11 @@
           <w:sz w:val="24"/>
           <w:szCs w:val="24"/>
         </w:rPr>
-        <w:t>字符串操作</w:t>
-      </w:r>
+      </w:pPr>
     </w:p>
     <w:p>
       <w:pPr>
         <w:spacing w:line="276" w:lineRule="auto"/>
-        <w:ind w:left="420" w:firstLine="420"/>
-        <w:rPr>
-          <w:rFonts w:ascii="仿宋_GB2312" w:eastAsia="仿宋_GB2312"/>
-          <w:sz w:val="22"/>
-        </w:rPr>
-      </w:pPr>
-      <w:r>
-        <w:rPr>
-          <w:rFonts w:ascii="仿宋_GB2312" w:eastAsia="仿宋_GB2312" w:hint="eastAsia"/>
-          <w:b/>
-          <w:bCs/>
-          <w:sz w:val="22"/>
-        </w:rPr>
-        <w:t>索引</w:t>
-      </w:r>
-      <w:r>
-        <w:rPr>
-          <w:rFonts w:ascii="仿宋_GB2312" w:eastAsia="仿宋_GB2312" w:hint="eastAsia"/>
-          <w:sz w:val="22"/>
-        </w:rPr>
-        <w:t>：</w:t>
-      </w:r>
-      <w:r>
-        <w:rPr>
-          <w:rFonts w:ascii="仿宋_GB2312" w:eastAsia="仿宋_GB2312" w:hint="eastAsia"/>
-          <w:sz w:val="22"/>
-        </w:rPr>
-        <w:t>指字符在字符串中的位置。有正向索引和反向索引两种。</w:t>
-      </w:r>
-    </w:p>
-    <w:p>
-      <w:pPr>
-        <w:spacing w:line="276" w:lineRule="auto"/>
-        <w:ind w:left="420" w:firstLine="420"/>
-        <w:rPr>
-          <w:rFonts w:ascii="仿宋_GB2312" w:eastAsia="仿宋_GB2312"/>
-          <w:sz w:val="22"/>
-        </w:rPr>
-      </w:pPr>
-      <w:r>
-        <w:rPr>
-          <w:rFonts w:ascii="仿宋_GB2312" w:eastAsia="仿宋_GB2312" w:hint="eastAsia"/>
-          <w:sz w:val="22"/>
-        </w:rPr>
-        <w:t>正向索引</w:t>
-      </w:r>
-      <w:r>
-        <w:rPr>
-          <w:rFonts w:ascii="仿宋_GB2312" w:eastAsia="仿宋_GB2312" w:hint="eastAsia"/>
-          <w:sz w:val="22"/>
-        </w:rPr>
-        <w:t>：</w:t>
-      </w:r>
-      <w:r>
-        <w:rPr>
-          <w:rFonts w:ascii="仿宋_GB2312" w:eastAsia="仿宋_GB2312" w:hint="eastAsia"/>
-          <w:sz w:val="22"/>
-        </w:rPr>
-        <w:t>第一个字符索引为0</w:t>
-      </w:r>
-      <w:r>
-        <w:rPr>
-          <w:rFonts w:ascii="仿宋_GB2312" w:eastAsia="仿宋_GB2312" w:hint="eastAsia"/>
-          <w:sz w:val="22"/>
-        </w:rPr>
-        <w:t>。</w:t>
-      </w:r>
-    </w:p>
-    <w:p>
-      <w:pPr>
-        <w:spacing w:line="276" w:lineRule="auto"/>
-        <w:ind w:left="420" w:firstLine="420"/>
-        <w:rPr>
-          <w:rFonts w:ascii="仿宋_GB2312" w:eastAsia="仿宋_GB2312"/>
-          <w:sz w:val="22"/>
-        </w:rPr>
-      </w:pPr>
-      <w:r>
-        <w:rPr>
-          <w:rFonts w:ascii="仿宋_GB2312" w:eastAsia="仿宋_GB2312" w:hint="eastAsia"/>
-          <w:sz w:val="22"/>
-        </w:rPr>
-        <w:t>反向索引</w:t>
-      </w:r>
-      <w:r>
-        <w:rPr>
-          <w:rFonts w:ascii="仿宋_GB2312" w:eastAsia="仿宋_GB2312" w:hint="eastAsia"/>
-          <w:sz w:val="22"/>
-        </w:rPr>
-        <w:t>：</w:t>
-      </w:r>
-      <w:r>
-        <w:rPr>
-          <w:rFonts w:ascii="仿宋_GB2312" w:eastAsia="仿宋_GB2312" w:hint="eastAsia"/>
-          <w:sz w:val="22"/>
-        </w:rPr>
-        <w:t>最后一个字符索引为-1</w:t>
-      </w:r>
-      <w:r>
-        <w:rPr>
-          <w:rFonts w:ascii="仿宋_GB2312" w:eastAsia="仿宋_GB2312" w:hint="eastAsia"/>
-          <w:sz w:val="22"/>
-        </w:rPr>
-        <w:t>。</w:t>
-      </w:r>
-    </w:p>
-    <w:p>
-      <w:pPr>
-        <w:spacing w:line="276" w:lineRule="auto"/>
-        <w:ind w:left="420" w:firstLine="420"/>
-        <w:rPr>
-          <w:rFonts w:ascii="仿宋_GB2312" w:eastAsia="仿宋_GB2312"/>
-          <w:sz w:val="22"/>
-        </w:rPr>
-      </w:pPr>
-      <w:r>
-        <w:rPr>
-          <w:rFonts w:ascii="仿宋_GB2312" w:eastAsia="仿宋_GB2312" w:hint="eastAsia"/>
-          <w:b/>
-          <w:bCs/>
-          <w:sz w:val="22"/>
-        </w:rPr>
-        <w:t>切片</w:t>
-      </w:r>
-      <w:r>
-        <w:rPr>
-          <w:rFonts w:ascii="仿宋_GB2312" w:eastAsia="仿宋_GB2312" w:hint="eastAsia"/>
-          <w:sz w:val="22"/>
-        </w:rPr>
-        <w:t>：一种截取字符串子集的操作方法。</w:t>
-      </w:r>
-      <w:r>
-        <w:rPr>
-          <w:rFonts w:ascii="仿宋_GB2312" w:eastAsia="仿宋_GB2312" w:hint="eastAsia"/>
-          <w:sz w:val="22"/>
-        </w:rPr>
-        <w:t xml:space="preserve"> </w:t>
-      </w:r>
-    </w:p>
-    <w:p>
-      <w:pPr>
-        <w:ind w:left="840" w:firstLine="420"/>
-        <w:rPr>
-          <w:rFonts w:ascii="仿宋_GB2312" w:eastAsia="仿宋_GB2312"/>
-          <w:szCs w:val="21"/>
-        </w:rPr>
-      </w:pPr>
-      <w:r>
-        <w:rPr>
-          <w:rFonts w:ascii="仿宋_GB2312" w:eastAsia="仿宋_GB2312"/>
-          <w:szCs w:val="21"/>
-        </w:rPr>
-        <w:t xml:space="preserve">s </w:t>
-      </w:r>
-      <w:r>
-        <w:rPr>
-          <w:rFonts w:ascii="仿宋_GB2312" w:eastAsia="仿宋_GB2312" w:hint="eastAsia"/>
-          <w:szCs w:val="21"/>
-        </w:rPr>
-        <w:t>=</w:t>
-      </w:r>
-      <w:r>
-        <w:rPr>
-          <w:rFonts w:ascii="仿宋_GB2312" w:eastAsia="仿宋_GB2312"/>
-          <w:szCs w:val="21"/>
-        </w:rPr>
-        <w:t xml:space="preserve">"0123456789"  </w:t>
-      </w:r>
-    </w:p>
-    <w:p>
-      <w:pPr>
-        <w:ind w:left="840" w:firstLine="420"/>
-        <w:rPr>
-          <w:rFonts w:ascii="仿宋_GB2312" w:eastAsia="仿宋_GB2312"/>
-          <w:szCs w:val="21"/>
-        </w:rPr>
-      </w:pPr>
-      <w:r>
-        <w:rPr>
-          <w:rFonts w:ascii="仿宋_GB2312" w:eastAsia="仿宋_GB2312" w:hint="eastAsia"/>
-          <w:szCs w:val="21"/>
-        </w:rPr>
-        <w:t>s[0]     #输出第一个字符0</w:t>
-      </w:r>
-    </w:p>
-    <w:p>
-      <w:pPr>
-        <w:ind w:left="840" w:firstLine="420"/>
-        <w:rPr>
-          <w:rFonts w:ascii="仿宋_GB2312" w:eastAsia="仿宋_GB2312"/>
-          <w:szCs w:val="21"/>
-        </w:rPr>
-      </w:pPr>
-      <w:r>
-        <w:rPr>
-          <w:rFonts w:ascii="仿宋_GB2312" w:eastAsia="仿宋_GB2312" w:hint="eastAsia"/>
-          <w:szCs w:val="21"/>
-        </w:rPr>
-        <w:t>s[</w:t>
-      </w:r>
-      <w:r>
-        <w:rPr>
-          <w:rFonts w:ascii="仿宋_GB2312" w:eastAsia="仿宋_GB2312" w:hint="eastAsia"/>
-          <w:szCs w:val="21"/>
-        </w:rPr>
-        <w:t>9</w:t>
-      </w:r>
-      <w:r>
-        <w:rPr>
-          <w:rFonts w:ascii="仿宋_GB2312" w:eastAsia="仿宋_GB2312" w:hint="eastAsia"/>
-          <w:szCs w:val="21"/>
-        </w:rPr>
-        <w:t>]</w:t>
-      </w:r>
-      <w:r>
-        <w:rPr>
-          <w:rFonts w:ascii="仿宋_GB2312" w:eastAsia="仿宋_GB2312" w:hint="eastAsia"/>
-          <w:szCs w:val="21"/>
-        </w:rPr>
-        <w:t xml:space="preserve">     #输出最后一个字符9</w:t>
-      </w:r>
-    </w:p>
-    <w:p>
-      <w:pPr>
-        <w:ind w:left="840" w:firstLine="420"/>
-        <w:rPr>
-          <w:rFonts w:ascii="仿宋_GB2312" w:eastAsia="仿宋_GB2312" w:hint="eastAsia"/>
-          <w:szCs w:val="21"/>
-        </w:rPr>
-      </w:pPr>
-      <w:r>
-        <w:rPr>
-          <w:rFonts w:ascii="仿宋_GB2312" w:eastAsia="仿宋_GB2312" w:hint="eastAsia"/>
-          <w:szCs w:val="21"/>
-        </w:rPr>
-        <w:t>s[-2]    #反向索引，输出倒数第二个字符8</w:t>
-      </w:r>
-    </w:p>
-    <w:p>
-      <w:pPr>
-        <w:ind w:left="840" w:firstLine="420"/>
-        <w:rPr>
-          <w:rFonts w:ascii="仿宋_GB2312" w:eastAsia="仿宋_GB2312"/>
-          <w:szCs w:val="21"/>
-        </w:rPr>
-      </w:pPr>
-      <w:r>
-        <w:rPr>
-          <w:rFonts w:ascii="仿宋_GB2312" w:eastAsia="仿宋_GB2312"/>
-          <w:szCs w:val="21"/>
-        </w:rPr>
-        <w:t xml:space="preserve">s[2:5]   # </w:t>
-      </w:r>
-      <w:r>
-        <w:rPr>
-          <w:rFonts w:ascii="仿宋_GB2312" w:eastAsia="仿宋_GB2312" w:hint="eastAsia"/>
-          <w:szCs w:val="21"/>
-        </w:rPr>
-        <w:t>切片操作，</w:t>
-      </w:r>
-      <w:r>
-        <w:rPr>
-          <w:rFonts w:ascii="仿宋_GB2312" w:eastAsia="仿宋_GB2312"/>
-          <w:szCs w:val="21"/>
-        </w:rPr>
-        <w:t>输出 "234"（含头不含尾）</w:t>
-      </w:r>
-      <w:r>
-        <w:rPr>
-          <w:rFonts w:ascii="Times New Roman" w:eastAsia="仿宋_GB2312" w:hAnsi="Times New Roman" w:cs="Times New Roman"/>
-          <w:szCs w:val="21"/>
-        </w:rPr>
-        <w:t>‌</w:t>
-      </w:r>
-      <w:r>
-        <w:rPr>
-          <w:rFonts w:ascii="仿宋_GB2312" w:eastAsia="仿宋_GB2312"/>
-          <w:szCs w:val="21"/>
-        </w:rPr>
-        <w:t xml:space="preserve"> </w:t>
-      </w:r>
-    </w:p>
-    <w:p>
-      <w:pPr>
-        <w:ind w:left="840" w:firstLine="420"/>
-        <w:rPr>
-          <w:rFonts w:ascii="仿宋_GB2312" w:eastAsia="仿宋_GB2312"/>
-          <w:szCs w:val="21"/>
-        </w:rPr>
-      </w:pPr>
-      <w:r>
-        <w:rPr>
-          <w:rFonts w:ascii="仿宋_GB2312" w:eastAsia="仿宋_GB2312"/>
-          <w:szCs w:val="21"/>
-        </w:rPr>
-        <w:t xml:space="preserve">s[::2]   # </w:t>
-      </w:r>
-      <w:r>
-        <w:rPr>
-          <w:rFonts w:ascii="仿宋_GB2312" w:eastAsia="仿宋_GB2312" w:hint="eastAsia"/>
-          <w:szCs w:val="21"/>
-        </w:rPr>
-        <w:t>切片操作，</w:t>
-      </w:r>
-      <w:r>
-        <w:rPr>
-          <w:rFonts w:ascii="仿宋_GB2312" w:eastAsia="仿宋_GB2312"/>
-          <w:szCs w:val="21"/>
-        </w:rPr>
-        <w:t>输出 "02468"（</w:t>
-      </w:r>
-      <w:r>
-        <w:rPr>
-          <w:rFonts w:ascii="仿宋_GB2312" w:eastAsia="仿宋_GB2312" w:hint="eastAsia"/>
-          <w:szCs w:val="21"/>
-        </w:rPr>
-        <w:t>每2个输出1个，</w:t>
-      </w:r>
-      <w:r>
-        <w:rPr>
-          <w:rFonts w:ascii="仿宋_GB2312" w:eastAsia="仿宋_GB2312"/>
-          <w:szCs w:val="21"/>
-        </w:rPr>
-        <w:t>步长为2）</w:t>
-      </w:r>
-      <w:r>
-        <w:rPr>
-          <w:rFonts w:ascii="Times New Roman" w:eastAsia="仿宋_GB2312" w:hAnsi="Times New Roman" w:cs="Times New Roman"/>
-          <w:szCs w:val="21"/>
-        </w:rPr>
-        <w:t>‌</w:t>
-      </w:r>
-      <w:r>
-        <w:rPr>
-          <w:rFonts w:ascii="仿宋_GB2312" w:eastAsia="仿宋_GB2312"/>
-          <w:szCs w:val="21"/>
-        </w:rPr>
-        <w:t xml:space="preserve">  </w:t>
-      </w:r>
-    </w:p>
-    <w:p>
-      <w:pPr>
-        <w:ind w:left="840" w:firstLine="420"/>
-        <w:rPr>
-          <w:rFonts w:ascii="仿宋_GB2312" w:eastAsia="仿宋_GB2312"/>
-          <w:szCs w:val="21"/>
-        </w:rPr>
-      </w:pPr>
-      <w:r>
-        <w:rPr>
-          <w:rFonts w:ascii="仿宋_GB2312" w:eastAsia="仿宋_GB2312"/>
-          <w:szCs w:val="21"/>
-        </w:rPr>
-        <w:t>s[::-1]  # 反转字符串</w:t>
-      </w:r>
-      <w:r>
-        <w:rPr>
-          <w:rFonts w:ascii="仿宋_GB2312" w:eastAsia="仿宋_GB2312" w:hint="eastAsia"/>
-          <w:szCs w:val="21"/>
-        </w:rPr>
-        <w:t>输出9876543210</w:t>
-      </w:r>
-    </w:p>
-    <w:p>
-      <w:pPr>
-        <w:ind w:left="420" w:firstLine="420"/>
-        <w:rPr>
-          <w:rFonts w:ascii="仿宋_GB2312" w:eastAsia="仿宋_GB2312"/>
-          <w:szCs w:val="21"/>
-        </w:rPr>
-      </w:pPr>
-      <w:r>
-        <w:rPr>
-          <w:rFonts w:ascii="仿宋_GB2312" w:eastAsia="仿宋_GB2312" w:hint="eastAsia"/>
-          <w:b/>
-          <w:bCs/>
-          <w:szCs w:val="21"/>
-        </w:rPr>
-        <w:t>拼接与复制</w:t>
-      </w:r>
-      <w:r>
-        <w:rPr>
-          <w:rFonts w:ascii="仿宋_GB2312" w:eastAsia="仿宋_GB2312" w:hint="eastAsia"/>
-          <w:szCs w:val="21"/>
-        </w:rPr>
-        <w:t>：</w:t>
-      </w:r>
-    </w:p>
-    <w:p>
-      <w:pPr>
-        <w:ind w:left="840" w:firstLine="420"/>
-        <w:rPr>
-          <w:rFonts w:ascii="仿宋_GB2312" w:eastAsia="仿宋_GB2312"/>
-          <w:sz w:val="22"/>
-        </w:rPr>
-      </w:pPr>
-      <w:r>
-        <w:rPr>
-          <w:rFonts w:ascii="仿宋_GB2312" w:eastAsia="仿宋_GB2312" w:hint="eastAsia"/>
-          <w:sz w:val="22"/>
-        </w:rPr>
-        <w:t>s</w:t>
-      </w:r>
-      <w:r>
-        <w:rPr>
-          <w:rFonts w:ascii="仿宋_GB2312" w:eastAsia="仿宋_GB2312"/>
-          <w:sz w:val="22"/>
-        </w:rPr>
-        <w:t xml:space="preserve"> = "Hello" + "World"</w:t>
-      </w:r>
-      <w:r>
-        <w:rPr>
-          <w:rFonts w:ascii="仿宋_GB2312" w:eastAsia="仿宋_GB2312" w:hint="eastAsia"/>
-          <w:sz w:val="22"/>
-        </w:rPr>
-        <w:t xml:space="preserve">  </w:t>
-      </w:r>
-      <w:r>
-        <w:rPr>
-          <w:rFonts w:ascii="仿宋_GB2312" w:eastAsia="仿宋_GB2312" w:hint="eastAsia"/>
-          <w:sz w:val="22"/>
-        </w:rPr>
-        <w:t>#用+运算符直接拼接，输出HelloWorld</w:t>
-      </w:r>
-    </w:p>
-    <w:p>
-      <w:pPr>
-        <w:ind w:left="840" w:firstLine="420"/>
-        <w:rPr>
-          <w:rFonts w:ascii="仿宋_GB2312" w:eastAsia="仿宋_GB2312" w:hint="eastAsia"/>
-          <w:sz w:val="22"/>
-        </w:rPr>
-      </w:pPr>
-      <w:r>
-        <w:rPr>
-          <w:rFonts w:ascii="仿宋_GB2312" w:eastAsia="仿宋_GB2312" w:hint="eastAsia"/>
-          <w:sz w:val="22"/>
-        </w:rPr>
-        <w:t>2</w:t>
-      </w:r>
-      <w:r>
-        <w:rPr>
-          <w:rFonts w:ascii="仿宋_GB2312" w:eastAsia="仿宋_GB2312" w:hint="eastAsia"/>
-          <w:sz w:val="22"/>
-        </w:rPr>
-        <w:t>*s  #将s中的内容重复3次，输出HelloWorldHelloWorld</w:t>
-      </w:r>
-    </w:p>
-    <w:p>
-      <w:pPr>
-        <w:spacing w:line="276" w:lineRule="auto"/>
-        <w:rPr>
-          <w:rFonts w:ascii="仿宋_GB2312" w:eastAsia="仿宋_GB2312"/>
-          <w:sz w:val="24"/>
-          <w:szCs w:val="24"/>
-        </w:rPr>
-      </w:pPr>
-      <w:r>
-        <w:rPr>
-          <w:rFonts w:ascii="仿宋_GB2312" w:eastAsia="仿宋_GB2312"/>
-          <w:sz w:val="24"/>
-          <w:szCs w:val="24"/>
-        </w:rPr>
-        <w:tab/>
-      </w:r>
-      <w:r>
-        <w:rPr>
-          <w:rFonts w:ascii="仿宋_GB2312" w:eastAsia="仿宋_GB2312"/>
-          <w:sz w:val="24"/>
-          <w:szCs w:val="24"/>
-        </w:rPr>
-        <w:tab/>
-      </w:r>
-      <w:r>
-        <w:rPr>
-          <w:rFonts w:ascii="仿宋_GB2312" w:eastAsia="仿宋_GB2312" w:hint="eastAsia"/>
-          <w:b/>
-          <w:bCs/>
-          <w:sz w:val="22"/>
-        </w:rPr>
-        <w:t>修改操作</w:t>
-      </w:r>
-      <w:r>
-        <w:rPr>
-          <w:rFonts w:ascii="仿宋_GB2312" w:eastAsia="仿宋_GB2312" w:hint="eastAsia"/>
-          <w:sz w:val="24"/>
-          <w:szCs w:val="24"/>
-        </w:rPr>
-        <w:t>：</w:t>
-      </w:r>
-    </w:p>
-    <w:p>
-      <w:pPr>
-        <w:ind w:left="840" w:firstLine="420"/>
-        <w:rPr>
-          <w:rFonts w:ascii="仿宋_GB2312" w:eastAsia="仿宋_GB2312" w:hint="eastAsia"/>
-          <w:sz w:val="22"/>
-        </w:rPr>
-      </w:pPr>
-      <w:r>
-        <w:rPr>
-          <w:rFonts w:ascii="仿宋_GB2312" w:eastAsia="仿宋_GB2312" w:hint="eastAsia"/>
-          <w:sz w:val="22"/>
-        </w:rPr>
-        <w:t xml:space="preserve">s = "abc123"  </w:t>
-      </w:r>
-    </w:p>
-    <w:p>
-      <w:pPr>
-        <w:ind w:left="840" w:firstLine="420"/>
-        <w:rPr>
-          <w:rFonts w:ascii="仿宋_GB2312" w:eastAsia="仿宋_GB2312" w:hint="eastAsia"/>
-          <w:sz w:val="22"/>
-        </w:rPr>
-      </w:pPr>
-      <w:r>
-        <w:rPr>
-          <w:rFonts w:ascii="仿宋_GB2312" w:eastAsia="仿宋_GB2312" w:hint="eastAsia"/>
-          <w:sz w:val="22"/>
-        </w:rPr>
-        <w:t>s.replace("1", "x")     # 替换</w:t>
-      </w:r>
-      <w:r>
-        <w:rPr>
-          <w:rFonts w:ascii="仿宋_GB2312" w:eastAsia="仿宋_GB2312" w:hint="eastAsia"/>
-          <w:sz w:val="22"/>
-        </w:rPr>
-        <w:t>字符1为x</w:t>
-      </w:r>
-      <w:r>
-        <w:rPr>
-          <w:rFonts w:ascii="仿宋_GB2312" w:eastAsia="仿宋_GB2312" w:hint="eastAsia"/>
-          <w:sz w:val="22"/>
-        </w:rPr>
-        <w:t xml:space="preserve"> → "abcx23" </w:t>
-      </w:r>
-    </w:p>
-    <w:p>
-      <w:pPr>
-        <w:ind w:left="840" w:firstLine="420"/>
-        <w:rPr>
-          <w:rFonts w:ascii="仿宋_GB2312" w:eastAsia="仿宋_GB2312" w:hint="eastAsia"/>
-          <w:sz w:val="22"/>
-        </w:rPr>
-      </w:pPr>
-      <w:r>
-        <w:rPr>
-          <w:rFonts w:ascii="仿宋_GB2312" w:eastAsia="仿宋_GB2312" w:hint="eastAsia"/>
-          <w:sz w:val="22"/>
-        </w:rPr>
-        <w:t>s.strip("a")</w:t>
-      </w:r>
-      <w:r>
-        <w:rPr>
-          <w:rFonts w:ascii="仿宋_GB2312" w:eastAsia="仿宋_GB2312" w:hint="eastAsia"/>
-          <w:sz w:val="22"/>
-        </w:rPr>
-        <w:t xml:space="preserve">   </w:t>
-      </w:r>
-      <w:r>
-        <w:rPr>
-          <w:rFonts w:ascii="仿宋_GB2312" w:eastAsia="仿宋_GB2312"/>
-          <w:sz w:val="22"/>
-        </w:rPr>
-        <w:tab/>
-      </w:r>
-      <w:r>
-        <w:rPr>
-          <w:rFonts w:ascii="仿宋_GB2312" w:eastAsia="仿宋_GB2312"/>
-          <w:sz w:val="22"/>
-        </w:rPr>
-        <w:tab/>
-      </w:r>
-      <w:r>
-        <w:rPr>
-          <w:rFonts w:ascii="仿宋_GB2312" w:eastAsia="仿宋_GB2312"/>
-          <w:sz w:val="22"/>
-        </w:rPr>
-        <w:tab/>
-      </w:r>
-      <w:r>
-        <w:rPr>
-          <w:rFonts w:ascii="仿宋_GB2312" w:eastAsia="仿宋_GB2312" w:hint="eastAsia"/>
-          <w:sz w:val="22"/>
-        </w:rPr>
-        <w:t xml:space="preserve"> </w:t>
-      </w:r>
-      <w:r>
-        <w:rPr>
-          <w:rFonts w:ascii="仿宋_GB2312" w:eastAsia="仿宋_GB2312" w:hint="eastAsia"/>
-          <w:sz w:val="22"/>
-        </w:rPr>
-        <w:t># 删除首尾</w:t>
-      </w:r>
-      <w:r>
-        <w:rPr>
-          <w:rFonts w:ascii="仿宋_GB2312" w:eastAsia="仿宋_GB2312" w:hint="eastAsia"/>
-          <w:sz w:val="22"/>
-        </w:rPr>
-        <w:t>的</w:t>
-      </w:r>
-      <w:r>
-        <w:rPr>
-          <w:rFonts w:ascii="仿宋_GB2312" w:eastAsia="仿宋_GB2312" w:hint="eastAsia"/>
-          <w:sz w:val="22"/>
-        </w:rPr>
-        <w:t>字符</w:t>
-      </w:r>
-      <w:r>
-        <w:rPr>
-          <w:rFonts w:ascii="仿宋_GB2312" w:eastAsia="仿宋_GB2312" w:hint="eastAsia"/>
-          <w:sz w:val="22"/>
-        </w:rPr>
-        <w:t>a（若有）</w:t>
-      </w:r>
-      <w:r>
-        <w:rPr>
-          <w:rFonts w:ascii="仿宋_GB2312" w:eastAsia="仿宋_GB2312" w:hint="eastAsia"/>
-          <w:sz w:val="22"/>
-        </w:rPr>
-        <w:t xml:space="preserve"> → "bc123" </w:t>
-      </w:r>
-      <w:r>
-        <w:rPr>
-          <w:rFonts w:ascii="Times New Roman" w:eastAsia="仿宋_GB2312" w:hAnsi="Times New Roman" w:cs="Times New Roman"/>
-          <w:sz w:val="22"/>
-        </w:rPr>
-        <w:t>‌</w:t>
-      </w:r>
-    </w:p>
-    <w:p>
-      <w:pPr>
-        <w:rPr>
-          <w:rFonts w:ascii="仿宋_GB2312" w:eastAsia="仿宋_GB2312" w:hint="eastAsia"/>
-          <w:b/>
-          <w:bCs/>
-          <w:sz w:val="24"/>
-          <w:szCs w:val="24"/>
-        </w:rPr>
-      </w:pPr>
-      <w:r>
-        <w:rPr>
-          <w:rFonts w:ascii="仿宋_GB2312" w:eastAsia="仿宋_GB2312" w:hint="eastAsia"/>
-          <w:sz w:val="24"/>
-          <w:szCs w:val="24"/>
-        </w:rPr>
-        <w:t xml:space="preserve">       </w:t>
-      </w:r>
-      <w:r>
-        <w:rPr>
-          <w:rFonts w:ascii="仿宋_GB2312" w:eastAsia="仿宋_GB2312" w:hint="eastAsia"/>
-          <w:b/>
-          <w:bCs/>
-          <w:sz w:val="22"/>
-        </w:rPr>
-        <w:t>大小写转换</w:t>
-      </w:r>
-      <w:r>
-        <w:rPr>
-          <w:rFonts w:ascii="仿宋_GB2312" w:eastAsia="仿宋_GB2312" w:hint="eastAsia"/>
-          <w:b/>
-          <w:bCs/>
-          <w:sz w:val="24"/>
-          <w:szCs w:val="24"/>
-        </w:rPr>
-        <w:t>：</w:t>
-      </w:r>
-    </w:p>
-    <w:p>
-      <w:pPr>
-        <w:rPr>
-          <w:rFonts w:ascii="仿宋_GB2312" w:eastAsia="仿宋_GB2312" w:hint="eastAsia"/>
-          <w:sz w:val="24"/>
-          <w:szCs w:val="24"/>
-        </w:rPr>
-      </w:pPr>
-      <w:r>
-        <w:rPr>
-          <w:rFonts w:ascii="仿宋_GB2312" w:eastAsia="仿宋_GB2312" w:hint="eastAsia"/>
-          <w:sz w:val="24"/>
-          <w:szCs w:val="24"/>
-        </w:rPr>
-        <w:t xml:space="preserve"> </w:t>
-      </w:r>
-      <w:r>
-        <w:rPr>
-          <w:rFonts w:ascii="仿宋_GB2312" w:eastAsia="仿宋_GB2312" w:hint="eastAsia"/>
-          <w:sz w:val="24"/>
-          <w:szCs w:val="24"/>
-        </w:rPr>
-        <w:t xml:space="preserve">         </w:t>
-      </w:r>
-      <w:r>
-        <w:rPr>
-          <w:rFonts w:ascii="仿宋_GB2312" w:eastAsia="仿宋_GB2312" w:hint="eastAsia"/>
-          <w:sz w:val="24"/>
-          <w:szCs w:val="24"/>
-        </w:rPr>
-        <w:t xml:space="preserve">"hello".upper()     # </w:t>
-      </w:r>
-      <w:r>
-        <w:rPr>
-          <w:rFonts w:ascii="仿宋_GB2312" w:eastAsia="仿宋_GB2312" w:hint="eastAsia"/>
-          <w:sz w:val="24"/>
-          <w:szCs w:val="24"/>
-        </w:rPr>
-        <w:t>输出</w:t>
-      </w:r>
-      <w:r>
-        <w:rPr>
-          <w:rFonts w:ascii="仿宋_GB2312" w:eastAsia="仿宋_GB2312" w:hint="eastAsia"/>
-          <w:sz w:val="24"/>
-          <w:szCs w:val="24"/>
-        </w:rPr>
-        <w:t xml:space="preserve">"HELLO" </w:t>
-      </w:r>
-    </w:p>
-    <w:p>
-      <w:pPr>
-        <w:ind w:firstLineChars="500" w:firstLine="1200"/>
-        <w:rPr>
-          <w:rFonts w:ascii="仿宋_GB2312" w:eastAsia="仿宋_GB2312" w:hint="eastAsia"/>
-          <w:sz w:val="24"/>
-          <w:szCs w:val="24"/>
-        </w:rPr>
-      </w:pPr>
-      <w:r>
-        <w:rPr>
-          <w:rFonts w:ascii="仿宋_GB2312" w:eastAsia="仿宋_GB2312" w:hint="eastAsia"/>
-          <w:sz w:val="24"/>
-          <w:szCs w:val="24"/>
-        </w:rPr>
-        <w:t xml:space="preserve">"WORLD".lower()     # </w:t>
-      </w:r>
-      <w:r>
-        <w:rPr>
-          <w:rFonts w:ascii="仿宋_GB2312" w:eastAsia="仿宋_GB2312" w:hint="eastAsia"/>
-          <w:sz w:val="24"/>
-          <w:szCs w:val="24"/>
-        </w:rPr>
-        <w:t>输出</w:t>
-      </w:r>
-      <w:r>
-        <w:rPr>
-          <w:rFonts w:ascii="仿宋_GB2312" w:eastAsia="仿宋_GB2312" w:hint="eastAsia"/>
-          <w:sz w:val="24"/>
-          <w:szCs w:val="24"/>
-        </w:rPr>
-        <w:t xml:space="preserve">"world" </w:t>
-      </w:r>
-      <w:r>
-        <w:rPr>
-          <w:rFonts w:ascii="Courier New" w:eastAsia="仿宋_GB2312" w:hAnsi="Courier New" w:cs="Courier New"/>
-          <w:sz w:val="24"/>
-          <w:szCs w:val="24"/>
-        </w:rPr>
-        <w:t>‌</w:t>
-      </w:r>
-      <w:r>
-        <w:rPr>
-          <w:rFonts w:ascii="仿宋_GB2312" w:eastAsia="仿宋_GB2312" w:hint="eastAsia"/>
-          <w:sz w:val="24"/>
-          <w:szCs w:val="24"/>
-        </w:rPr>
-        <w:t xml:space="preserve"> </w:t>
-      </w:r>
-    </w:p>
-    <w:p>
-      <w:pPr>
-        <w:ind w:left="420" w:firstLineChars="300" w:firstLine="720"/>
-        <w:rPr>
-          <w:rFonts w:ascii="仿宋_GB2312" w:eastAsia="仿宋_GB2312" w:hint="eastAsia"/>
-          <w:sz w:val="24"/>
-          <w:szCs w:val="24"/>
-        </w:rPr>
-      </w:pPr>
-      <w:r>
-        <w:rPr>
-          <w:rFonts w:ascii="仿宋_GB2312" w:eastAsia="仿宋_GB2312" w:hint="eastAsia"/>
-          <w:sz w:val="24"/>
-          <w:szCs w:val="24"/>
-        </w:rPr>
-        <w:t>"python".title()    #</w:t>
-      </w:r>
-      <w:r>
-        <w:rPr>
-          <w:rFonts w:ascii="仿宋_GB2312" w:eastAsia="仿宋_GB2312" w:hint="eastAsia"/>
-          <w:sz w:val="24"/>
-          <w:szCs w:val="24"/>
-        </w:rPr>
-        <w:t xml:space="preserve"> 输出</w:t>
-      </w:r>
-      <w:r>
-        <w:rPr>
-          <w:rFonts w:ascii="仿宋_GB2312" w:eastAsia="仿宋_GB2312" w:hint="eastAsia"/>
-          <w:sz w:val="24"/>
-          <w:szCs w:val="24"/>
-        </w:rPr>
-        <w:t>"Python"</w:t>
-      </w:r>
-      <w:r>
-        <w:rPr>
-          <w:rFonts w:ascii="仿宋_GB2312" w:eastAsia="仿宋_GB2312" w:hint="eastAsia"/>
-          <w:sz w:val="24"/>
-          <w:szCs w:val="24"/>
-        </w:rPr>
-        <w:t>，首字母大写</w:t>
-      </w:r>
-    </w:p>
-    <w:p>
-      <w:pPr>
-        <w:spacing w:line="276" w:lineRule="auto"/>
-        <w:rPr>
-          <w:rFonts w:ascii="黑体" w:eastAsia="黑体" w:hAnsi="黑体"/>
-          <w:b/>
-          <w:bCs/>
-          <w:sz w:val="24"/>
-          <w:szCs w:val="24"/>
-        </w:rPr>
-      </w:pPr>
-      <w:r>
         <w:rPr>
           <w:rFonts w:ascii="黑体" w:eastAsia="黑体" w:hAnsi="黑体" w:hint="eastAsia"/>
           <w:b/>
@@ -2906,8 +2668,7 @@
           <w:sz w:val="24"/>
           <w:szCs w:val="24"/>
         </w:rPr>
-        <w:t>4.</w:t>
-      </w:r>
+      </w:pPr>
       <w:r>
         <w:rPr>
           <w:rFonts w:ascii="黑体" w:eastAsia="黑体" w:hAnsi="黑体" w:hint="eastAsia"/>
@@ -2916,6 +2677,868 @@
           <w:sz w:val="24"/>
           <w:szCs w:val="24"/>
         </w:rPr>
+        <w:lastRenderedPageBreak/>
+        <w:t>3.</w:t>
+      </w:r>
+      <w:r>
+        <w:rPr>
+          <w:rFonts w:ascii="黑体" w:eastAsia="黑体" w:hAnsi="黑体" w:hint="eastAsia"/>
+          <w:b/>
+          <w:bCs/>
+          <w:sz w:val="24"/>
+          <w:szCs w:val="24"/>
+        </w:rPr>
+        <w:t>字符串操作</w:t>
+      </w:r>
+    </w:p>
+    <w:p>
+      <w:pPr>
+        <w:spacing w:line="276" w:lineRule="auto"/>
+        <w:ind w:left="420" w:firstLine="420"/>
+        <w:rPr>
+          <w:rFonts w:ascii="仿宋_GB2312" w:eastAsia="仿宋_GB2312" w:hint="eastAsia"/>
+          <w:sz w:val="22"/>
+        </w:rPr>
+      </w:pPr>
+      <w:r>
+        <w:rPr>
+          <w:rFonts w:ascii="仿宋_GB2312" w:eastAsia="仿宋_GB2312" w:hint="eastAsia"/>
+          <w:b/>
+          <w:bCs/>
+          <w:sz w:val="22"/>
+        </w:rPr>
+        <w:t>索引</w:t>
+      </w:r>
+      <w:r>
+        <w:rPr>
+          <w:rFonts w:ascii="仿宋_GB2312" w:eastAsia="仿宋_GB2312" w:hint="eastAsia"/>
+          <w:sz w:val="22"/>
+        </w:rPr>
+        <w:t>：</w:t>
+      </w:r>
+      <w:r>
+        <w:rPr>
+          <w:rFonts w:ascii="仿宋_GB2312" w:eastAsia="仿宋_GB2312" w:hint="eastAsia"/>
+          <w:sz w:val="22"/>
+        </w:rPr>
+        <w:t>指字符在字符串中的位置。有正向索引和反向索引两种。</w:t>
+      </w:r>
+    </w:p>
+    <w:p>
+      <w:pPr>
+        <w:spacing w:line="276" w:lineRule="auto"/>
+        <w:ind w:left="420" w:firstLine="420"/>
+        <w:rPr>
+          <w:rFonts w:ascii="仿宋_GB2312" w:eastAsia="仿宋_GB2312" w:hint="eastAsia"/>
+          <w:sz w:val="22"/>
+        </w:rPr>
+      </w:pPr>
+      <w:r>
+        <w:rPr>
+          <w:rFonts w:ascii="仿宋_GB2312" w:eastAsia="仿宋_GB2312" w:hint="eastAsia"/>
+          <w:sz w:val="22"/>
+        </w:rPr>
+        <w:t>正向索引</w:t>
+      </w:r>
+      <w:r>
+        <w:rPr>
+          <w:rFonts w:ascii="仿宋_GB2312" w:eastAsia="仿宋_GB2312" w:hint="eastAsia"/>
+          <w:sz w:val="22"/>
+        </w:rPr>
+        <w:t>：</w:t>
+      </w:r>
+      <w:r>
+        <w:rPr>
+          <w:rFonts w:ascii="仿宋_GB2312" w:eastAsia="仿宋_GB2312" w:hint="eastAsia"/>
+          <w:sz w:val="22"/>
+        </w:rPr>
+        <w:t>第一个字符索引为0</w:t>
+      </w:r>
+      <w:r>
+        <w:rPr>
+          <w:rFonts w:ascii="仿宋_GB2312" w:eastAsia="仿宋_GB2312" w:hint="eastAsia"/>
+          <w:sz w:val="22"/>
+        </w:rPr>
+        <w:t>。</w:t>
+      </w:r>
+    </w:p>
+    <w:p>
+      <w:pPr>
+        <w:spacing w:line="276" w:lineRule="auto"/>
+        <w:ind w:left="420" w:firstLine="420"/>
+        <w:rPr>
+          <w:rFonts w:ascii="仿宋_GB2312" w:eastAsia="仿宋_GB2312" w:hint="eastAsia"/>
+          <w:sz w:val="22"/>
+        </w:rPr>
+      </w:pPr>
+      <w:r>
+        <w:rPr>
+          <w:rFonts w:ascii="仿宋_GB2312" w:eastAsia="仿宋_GB2312" w:hint="eastAsia"/>
+          <w:sz w:val="22"/>
+        </w:rPr>
+        <w:t>反向索引</w:t>
+      </w:r>
+      <w:r>
+        <w:rPr>
+          <w:rFonts w:ascii="仿宋_GB2312" w:eastAsia="仿宋_GB2312" w:hint="eastAsia"/>
+          <w:sz w:val="22"/>
+        </w:rPr>
+        <w:t>：</w:t>
+      </w:r>
+      <w:r>
+        <w:rPr>
+          <w:rFonts w:ascii="仿宋_GB2312" w:eastAsia="仿宋_GB2312" w:hint="eastAsia"/>
+          <w:sz w:val="22"/>
+        </w:rPr>
+        <w:t>最后一个字符索引为-1</w:t>
+      </w:r>
+      <w:r>
+        <w:rPr>
+          <w:rFonts w:ascii="仿宋_GB2312" w:eastAsia="仿宋_GB2312" w:hint="eastAsia"/>
+          <w:sz w:val="22"/>
+        </w:rPr>
+        <w:t>。</w:t>
+      </w:r>
+    </w:p>
+    <w:p>
+      <w:pPr>
+        <w:spacing w:line="276" w:lineRule="auto"/>
+        <w:ind w:left="420" w:firstLine="420"/>
+        <w:rPr>
+          <w:rFonts w:ascii="仿宋_GB2312" w:eastAsia="仿宋_GB2312" w:hint="eastAsia"/>
+          <w:sz w:val="22"/>
+        </w:rPr>
+      </w:pPr>
+      <w:r>
+        <w:rPr>
+          <w:rFonts w:ascii="仿宋_GB2312" w:eastAsia="仿宋_GB2312" w:hint="eastAsia"/>
+          <w:b/>
+          <w:bCs/>
+          <w:sz w:val="22"/>
+        </w:rPr>
+        <w:t>切片</w:t>
+      </w:r>
+      <w:r>
+        <w:rPr>
+          <w:rFonts w:ascii="仿宋_GB2312" w:eastAsia="仿宋_GB2312" w:hint="eastAsia"/>
+          <w:sz w:val="22"/>
+        </w:rPr>
+        <w:t>：一种截取字符串子集的操作方法。</w:t>
+      </w:r>
+      <w:r>
+        <w:rPr>
+          <w:rFonts w:ascii="仿宋_GB2312" w:eastAsia="仿宋_GB2312" w:hint="eastAsia"/>
+          <w:sz w:val="22"/>
+        </w:rPr>
+        <w:t xml:space="preserve"> </w:t>
+      </w:r>
+    </w:p>
+    <w:p>
+      <w:pPr>
+        <w:ind w:left="840" w:firstLine="420"/>
+        <w:rPr>
+          <w:rFonts w:ascii="仿宋_GB2312" w:eastAsia="仿宋_GB2312" w:hint="eastAsia"/>
+          <w:szCs w:val="21"/>
+        </w:rPr>
+      </w:pPr>
+      <w:r>
+        <w:rPr>
+          <w:rFonts w:ascii="仿宋_GB2312" w:eastAsia="仿宋_GB2312"/>
+          <w:szCs w:val="21"/>
+        </w:rPr>
+        <w:t xml:space="preserve">s </w:t>
+      </w:r>
+      <w:r>
+        <w:rPr>
+          <w:rFonts w:ascii="仿宋_GB2312" w:eastAsia="仿宋_GB2312" w:hint="eastAsia"/>
+          <w:szCs w:val="21"/>
+        </w:rPr>
+        <w:t>=</w:t>
+      </w:r>
+      <w:r>
+        <w:rPr>
+          <w:rFonts w:ascii="仿宋_GB2312" w:eastAsia="仿宋_GB2312"/>
+          <w:szCs w:val="21"/>
+        </w:rPr>
+        <w:t xml:space="preserve">"0123456789"  </w:t>
+      </w:r>
+    </w:p>
+    <w:p>
+      <w:pPr>
+        <w:ind w:left="840" w:firstLine="420"/>
+        <w:rPr>
+          <w:rFonts w:ascii="仿宋_GB2312" w:eastAsia="仿宋_GB2312" w:hint="eastAsia"/>
+          <w:szCs w:val="21"/>
+        </w:rPr>
+      </w:pPr>
+      <w:r>
+        <w:rPr>
+          <w:rFonts w:ascii="仿宋_GB2312" w:eastAsia="仿宋_GB2312" w:hint="eastAsia"/>
+          <w:szCs w:val="21"/>
+        </w:rPr>
+        <w:t>s[0]     #输出第一个字符0</w:t>
+      </w:r>
+    </w:p>
+    <w:p>
+      <w:pPr>
+        <w:ind w:left="840" w:firstLine="420"/>
+        <w:rPr>
+          <w:rFonts w:ascii="仿宋_GB2312" w:eastAsia="仿宋_GB2312" w:hint="eastAsia"/>
+          <w:szCs w:val="21"/>
+        </w:rPr>
+      </w:pPr>
+      <w:r>
+        <w:rPr>
+          <w:rFonts w:ascii="仿宋_GB2312" w:eastAsia="仿宋_GB2312" w:hint="eastAsia"/>
+          <w:szCs w:val="21"/>
+        </w:rPr>
+        <w:t>s[</w:t>
+      </w:r>
+      <w:r>
+        <w:rPr>
+          <w:rFonts w:ascii="仿宋_GB2312" w:eastAsia="仿宋_GB2312" w:hint="eastAsia"/>
+          <w:szCs w:val="21"/>
+        </w:rPr>
+        <w:t>9</w:t>
+      </w:r>
+      <w:r>
+        <w:rPr>
+          <w:rFonts w:ascii="仿宋_GB2312" w:eastAsia="仿宋_GB2312" w:hint="eastAsia"/>
+          <w:szCs w:val="21"/>
+        </w:rPr>
+        <w:t>]</w:t>
+      </w:r>
+      <w:r>
+        <w:rPr>
+          <w:rFonts w:ascii="仿宋_GB2312" w:eastAsia="仿宋_GB2312" w:hint="eastAsia"/>
+          <w:szCs w:val="21"/>
+        </w:rPr>
+        <w:t xml:space="preserve">     #输出最后一个字符9</w:t>
+      </w:r>
+    </w:p>
+    <w:p>
+      <w:pPr>
+        <w:ind w:left="840" w:firstLine="420"/>
+        <w:rPr>
+          <w:rFonts w:ascii="仿宋_GB2312" w:eastAsia="仿宋_GB2312" w:hint="eastAsia"/>
+          <w:szCs w:val="21"/>
+        </w:rPr>
+      </w:pPr>
+      <w:r>
+        <w:rPr>
+          <w:rFonts w:ascii="仿宋_GB2312" w:eastAsia="仿宋_GB2312" w:hint="eastAsia"/>
+          <w:szCs w:val="21"/>
+        </w:rPr>
+        <w:t>s[-2]    #反向索引，输出倒数第二个字符8</w:t>
+      </w:r>
+    </w:p>
+    <w:p>
+      <w:pPr>
+        <w:ind w:left="840" w:firstLine="420"/>
+        <w:rPr>
+          <w:rFonts w:ascii="仿宋_GB2312" w:eastAsia="仿宋_GB2312" w:hint="eastAsia"/>
+          <w:szCs w:val="21"/>
+        </w:rPr>
+      </w:pPr>
+      <w:r>
+        <w:rPr>
+          <w:rFonts w:ascii="仿宋_GB2312" w:eastAsia="仿宋_GB2312"/>
+          <w:szCs w:val="21"/>
+        </w:rPr>
+        <w:t xml:space="preserve">s[2:5]   # </w:t>
+      </w:r>
+      <w:r>
+        <w:rPr>
+          <w:rFonts w:ascii="仿宋_GB2312" w:eastAsia="仿宋_GB2312" w:hint="eastAsia"/>
+          <w:szCs w:val="21"/>
+        </w:rPr>
+        <w:t>切片操作，</w:t>
+      </w:r>
+      <w:r>
+        <w:rPr>
+          <w:rFonts w:ascii="仿宋_GB2312" w:eastAsia="仿宋_GB2312"/>
+          <w:szCs w:val="21"/>
+        </w:rPr>
+        <w:t>输出 "234"（含头不含尾）</w:t>
+      </w:r>
+      <w:r>
+        <w:rPr>
+          <w:rFonts w:ascii="Times New Roman" w:eastAsia="仿宋_GB2312" w:hAnsi="Times New Roman" w:cs="Times New Roman"/>
+          <w:szCs w:val="21"/>
+        </w:rPr>
+        <w:t>‌</w:t>
+      </w:r>
+      <w:r>
+        <w:rPr>
+          <w:rFonts w:ascii="仿宋_GB2312" w:eastAsia="仿宋_GB2312"/>
+          <w:szCs w:val="21"/>
+        </w:rPr>
+        <w:t xml:space="preserve"> </w:t>
+      </w:r>
+    </w:p>
+    <w:p>
+      <w:pPr>
+        <w:ind w:left="840" w:firstLine="420"/>
+        <w:rPr>
+          <w:rFonts w:ascii="仿宋_GB2312" w:eastAsia="仿宋_GB2312" w:hint="eastAsia"/>
+          <w:szCs w:val="21"/>
+        </w:rPr>
+      </w:pPr>
+      <w:r>
+        <w:rPr>
+          <w:rFonts w:ascii="仿宋_GB2312" w:eastAsia="仿宋_GB2312"/>
+          <w:szCs w:val="21"/>
+        </w:rPr>
+        <w:t xml:space="preserve">s[::2]   # </w:t>
+      </w:r>
+      <w:r>
+        <w:rPr>
+          <w:rFonts w:ascii="仿宋_GB2312" w:eastAsia="仿宋_GB2312" w:hint="eastAsia"/>
+          <w:szCs w:val="21"/>
+        </w:rPr>
+        <w:t>切片操作，</w:t>
+      </w:r>
+      <w:r>
+        <w:rPr>
+          <w:rFonts w:ascii="仿宋_GB2312" w:eastAsia="仿宋_GB2312"/>
+          <w:szCs w:val="21"/>
+        </w:rPr>
+        <w:t>输出 "02468"（</w:t>
+      </w:r>
+      <w:r>
+        <w:rPr>
+          <w:rFonts w:ascii="仿宋_GB2312" w:eastAsia="仿宋_GB2312"/>
+          <w:szCs w:val="21"/>
+        </w:rPr>
+        <w:t>步长为2</w:t>
+      </w:r>
+      <w:r>
+        <w:rPr>
+          <w:rFonts w:ascii="仿宋_GB2312" w:eastAsia="仿宋_GB2312" w:hint="eastAsia"/>
+          <w:szCs w:val="21"/>
+        </w:rPr>
+        <w:t>，</w:t>
+      </w:r>
+      <w:r>
+        <w:rPr>
+          <w:rFonts w:ascii="仿宋_GB2312" w:eastAsia="仿宋_GB2312" w:hint="eastAsia"/>
+          <w:szCs w:val="21"/>
+        </w:rPr>
+        <w:t>每2个</w:t>
+      </w:r>
+      <w:r>
+        <w:rPr>
+          <w:rFonts w:ascii="仿宋_GB2312" w:eastAsia="仿宋_GB2312" w:hint="eastAsia"/>
+          <w:szCs w:val="21"/>
+        </w:rPr>
+        <w:t>字符一组</w:t>
+      </w:r>
+      <w:r>
+        <w:rPr>
+          <w:rFonts w:ascii="仿宋_GB2312" w:eastAsia="仿宋_GB2312" w:hint="eastAsia"/>
+          <w:szCs w:val="21"/>
+        </w:rPr>
+        <w:t>输出</w:t>
+      </w:r>
+      <w:r>
+        <w:rPr>
+          <w:rFonts w:ascii="仿宋_GB2312" w:eastAsia="仿宋_GB2312" w:hint="eastAsia"/>
+          <w:szCs w:val="21"/>
+        </w:rPr>
+        <w:t>每组第</w:t>
+      </w:r>
+      <w:r>
+        <w:rPr>
+          <w:rFonts w:ascii="仿宋_GB2312" w:eastAsia="仿宋_GB2312" w:hint="eastAsia"/>
+          <w:szCs w:val="21"/>
+        </w:rPr>
+        <w:t>1个</w:t>
+      </w:r>
+      <w:r>
+        <w:rPr>
+          <w:rFonts w:ascii="仿宋_GB2312" w:eastAsia="仿宋_GB2312"/>
+          <w:szCs w:val="21"/>
+        </w:rPr>
+        <w:t>）</w:t>
+      </w:r>
+      <w:r>
+        <w:rPr>
+          <w:rFonts w:ascii="Times New Roman" w:eastAsia="仿宋_GB2312" w:hAnsi="Times New Roman" w:cs="Times New Roman"/>
+          <w:szCs w:val="21"/>
+        </w:rPr>
+        <w:t>‌</w:t>
+      </w:r>
+      <w:r>
+        <w:rPr>
+          <w:rFonts w:ascii="仿宋_GB2312" w:eastAsia="仿宋_GB2312"/>
+          <w:szCs w:val="21"/>
+        </w:rPr>
+        <w:t xml:space="preserve">  </w:t>
+      </w:r>
+    </w:p>
+    <w:p>
+      <w:pPr>
+        <w:ind w:left="840" w:firstLine="420"/>
+        <w:rPr>
+          <w:rFonts w:ascii="仿宋_GB2312" w:eastAsia="仿宋_GB2312" w:hint="eastAsia"/>
+          <w:szCs w:val="21"/>
+        </w:rPr>
+      </w:pPr>
+      <w:r>
+        <w:rPr>
+          <w:rFonts w:ascii="仿宋_GB2312" w:eastAsia="仿宋_GB2312"/>
+          <w:szCs w:val="21"/>
+        </w:rPr>
+        <w:t>s[::-1]  # 反转字符串</w:t>
+      </w:r>
+      <w:r>
+        <w:rPr>
+          <w:rFonts w:ascii="仿宋_GB2312" w:eastAsia="仿宋_GB2312" w:hint="eastAsia"/>
+          <w:szCs w:val="21"/>
+        </w:rPr>
+        <w:t>输出9876543210</w:t>
+      </w:r>
+    </w:p>
+    <w:p>
+      <w:pPr>
+        <w:ind w:left="420" w:firstLine="420"/>
+        <w:rPr>
+          <w:rFonts w:ascii="仿宋_GB2312" w:eastAsia="仿宋_GB2312" w:hint="eastAsia"/>
+          <w:szCs w:val="21"/>
+        </w:rPr>
+      </w:pPr>
+      <w:r>
+        <w:rPr>
+          <w:rFonts w:ascii="仿宋_GB2312" w:eastAsia="仿宋_GB2312" w:hint="eastAsia"/>
+          <w:b/>
+          <w:bCs/>
+          <w:szCs w:val="21"/>
+        </w:rPr>
+        <w:t>拼接与复制</w:t>
+      </w:r>
+      <w:r>
+        <w:rPr>
+          <w:rFonts w:ascii="仿宋_GB2312" w:eastAsia="仿宋_GB2312" w:hint="eastAsia"/>
+          <w:szCs w:val="21"/>
+        </w:rPr>
+        <w:t>：</w:t>
+      </w:r>
+    </w:p>
+    <w:p>
+      <w:pPr>
+        <w:ind w:left="840" w:firstLine="420"/>
+        <w:rPr>
+          <w:rFonts w:ascii="仿宋_GB2312" w:eastAsia="仿宋_GB2312" w:hint="eastAsia"/>
+          <w:sz w:val="22"/>
+        </w:rPr>
+      </w:pPr>
+      <w:r>
+        <w:rPr>
+          <w:rFonts w:ascii="仿宋_GB2312" w:eastAsia="仿宋_GB2312" w:hint="eastAsia"/>
+          <w:sz w:val="22"/>
+        </w:rPr>
+        <w:t>s</w:t>
+      </w:r>
+      <w:r>
+        <w:rPr>
+          <w:rFonts w:ascii="仿宋_GB2312" w:eastAsia="仿宋_GB2312"/>
+          <w:sz w:val="22"/>
+        </w:rPr>
+        <w:t xml:space="preserve"> = "Hello" + "World"</w:t>
+      </w:r>
+      <w:r>
+        <w:rPr>
+          <w:rFonts w:ascii="仿宋_GB2312" w:eastAsia="仿宋_GB2312" w:hint="eastAsia"/>
+          <w:sz w:val="22"/>
+        </w:rPr>
+        <w:t xml:space="preserve">  </w:t>
+      </w:r>
+      <w:r>
+        <w:rPr>
+          <w:rFonts w:ascii="仿宋_GB2312" w:eastAsia="仿宋_GB2312" w:hint="eastAsia"/>
+          <w:sz w:val="22"/>
+        </w:rPr>
+        <w:t>#用+运算符直接拼接，输出HelloWorld</w:t>
+      </w:r>
+    </w:p>
+    <w:p>
+      <w:pPr>
+        <w:ind w:left="840" w:firstLine="420"/>
+        <w:rPr>
+          <w:rFonts w:ascii="仿宋_GB2312" w:eastAsia="仿宋_GB2312" w:hint="eastAsia"/>
+          <w:sz w:val="22"/>
+        </w:rPr>
+      </w:pPr>
+      <w:r>
+        <w:rPr>
+          <w:rFonts w:ascii="仿宋_GB2312" w:eastAsia="仿宋_GB2312" w:hint="eastAsia"/>
+          <w:sz w:val="22"/>
+        </w:rPr>
+        <w:t>2</w:t>
+      </w:r>
+      <w:r>
+        <w:rPr>
+          <w:rFonts w:ascii="仿宋_GB2312" w:eastAsia="仿宋_GB2312" w:hint="eastAsia"/>
+          <w:sz w:val="22"/>
+        </w:rPr>
+        <w:t>*s  #将s中的内容重复3次，输出HelloWorldHelloWorld</w:t>
+      </w:r>
+    </w:p>
+    <w:p>
+      <w:pPr>
+        <w:spacing w:line="276" w:lineRule="auto"/>
+        <w:rPr>
+          <w:rFonts w:ascii="仿宋_GB2312" w:eastAsia="仿宋_GB2312" w:hint="eastAsia"/>
+          <w:sz w:val="24"/>
+          <w:szCs w:val="24"/>
+        </w:rPr>
+      </w:pPr>
+      <w:r>
+        <w:rPr>
+          <w:rFonts w:ascii="仿宋_GB2312" w:eastAsia="仿宋_GB2312"/>
+          <w:sz w:val="24"/>
+          <w:szCs w:val="24"/>
+        </w:rPr>
+        <w:tab/>
+      </w:r>
+      <w:r>
+        <w:rPr>
+          <w:rFonts w:ascii="仿宋_GB2312" w:eastAsia="仿宋_GB2312"/>
+          <w:sz w:val="24"/>
+          <w:szCs w:val="24"/>
+        </w:rPr>
+        <w:tab/>
+      </w:r>
+      <w:r>
+        <w:rPr>
+          <w:rFonts w:ascii="仿宋_GB2312" w:eastAsia="仿宋_GB2312" w:hint="eastAsia"/>
+          <w:b/>
+          <w:bCs/>
+          <w:sz w:val="22"/>
+        </w:rPr>
+        <w:t>修改操作</w:t>
+      </w:r>
+      <w:r>
+        <w:rPr>
+          <w:rFonts w:ascii="仿宋_GB2312" w:eastAsia="仿宋_GB2312" w:hint="eastAsia"/>
+          <w:sz w:val="24"/>
+          <w:szCs w:val="24"/>
+        </w:rPr>
+        <w:t>：</w:t>
+      </w:r>
+    </w:p>
+    <w:p>
+      <w:pPr>
+        <w:ind w:left="840" w:firstLine="420"/>
+        <w:rPr>
+          <w:rFonts w:ascii="仿宋_GB2312" w:eastAsia="仿宋_GB2312" w:hint="eastAsia"/>
+          <w:sz w:val="22"/>
+        </w:rPr>
+      </w:pPr>
+      <w:r>
+        <w:rPr>
+          <w:rFonts w:ascii="仿宋_GB2312" w:eastAsia="仿宋_GB2312" w:hint="eastAsia"/>
+          <w:sz w:val="22"/>
+        </w:rPr>
+        <w:t xml:space="preserve">s = "abc123"  </w:t>
+      </w:r>
+    </w:p>
+    <w:p>
+      <w:pPr>
+        <w:ind w:left="840" w:firstLine="420"/>
+        <w:rPr>
+          <w:rFonts w:ascii="仿宋_GB2312" w:eastAsia="仿宋_GB2312" w:hint="eastAsia"/>
+          <w:sz w:val="22"/>
+        </w:rPr>
+      </w:pPr>
+      <w:r>
+        <w:rPr>
+          <w:rFonts w:ascii="仿宋_GB2312" w:eastAsia="仿宋_GB2312" w:hint="eastAsia"/>
+          <w:sz w:val="22"/>
+        </w:rPr>
+        <w:t>s.replace("1", "x")     # 替换</w:t>
+      </w:r>
+      <w:r>
+        <w:rPr>
+          <w:rFonts w:ascii="仿宋_GB2312" w:eastAsia="仿宋_GB2312" w:hint="eastAsia"/>
+          <w:sz w:val="22"/>
+        </w:rPr>
+        <w:t>字符1为x</w:t>
+      </w:r>
+      <w:r>
+        <w:rPr>
+          <w:rFonts w:ascii="仿宋_GB2312" w:eastAsia="仿宋_GB2312" w:hint="eastAsia"/>
+          <w:sz w:val="22"/>
+        </w:rPr>
+        <w:t xml:space="preserve"> → "abcx23" </w:t>
+      </w:r>
+    </w:p>
+    <w:p>
+      <w:pPr>
+        <w:ind w:left="840" w:firstLine="420"/>
+        <w:rPr>
+          <w:rFonts w:ascii="仿宋_GB2312" w:eastAsia="仿宋_GB2312" w:hint="eastAsia"/>
+          <w:sz w:val="22"/>
+        </w:rPr>
+      </w:pPr>
+      <w:r>
+        <w:rPr>
+          <w:rFonts w:ascii="仿宋_GB2312" w:eastAsia="仿宋_GB2312" w:hint="eastAsia"/>
+          <w:sz w:val="22"/>
+        </w:rPr>
+        <w:t xml:space="preserve">s.strip("a")   </w:t>
+      </w:r>
+      <w:r>
+        <w:rPr>
+          <w:rFonts w:ascii="仿宋_GB2312" w:eastAsia="仿宋_GB2312"/>
+          <w:sz w:val="22"/>
+        </w:rPr>
+        <w:tab/>
+      </w:r>
+      <w:r>
+        <w:rPr>
+          <w:rFonts w:ascii="仿宋_GB2312" w:eastAsia="仿宋_GB2312"/>
+          <w:sz w:val="22"/>
+        </w:rPr>
+        <w:tab/>
+      </w:r>
+      <w:r>
+        <w:rPr>
+          <w:rFonts w:ascii="仿宋_GB2312" w:eastAsia="仿宋_GB2312"/>
+          <w:sz w:val="22"/>
+        </w:rPr>
+        <w:tab/>
+      </w:r>
+      <w:r>
+        <w:rPr>
+          <w:rFonts w:ascii="仿宋_GB2312" w:eastAsia="仿宋_GB2312" w:hint="eastAsia"/>
+          <w:sz w:val="22"/>
+        </w:rPr>
+        <w:t xml:space="preserve"> </w:t>
+      </w:r>
+      <w:r>
+        <w:rPr>
+          <w:rFonts w:ascii="仿宋_GB2312" w:eastAsia="仿宋_GB2312" w:hint="eastAsia"/>
+          <w:sz w:val="22"/>
+        </w:rPr>
+        <w:t xml:space="preserve"># 删除首尾的字符a（若有） → "bc123" </w:t>
+      </w:r>
+      <w:r>
+        <w:rPr>
+          <w:rFonts w:ascii="Times New Roman" w:eastAsia="仿宋_GB2312" w:hAnsi="Times New Roman" w:cs="Times New Roman"/>
+          <w:sz w:val="22"/>
+        </w:rPr>
+        <w:t>‌</w:t>
+      </w:r>
+    </w:p>
+    <w:p>
+      <w:pPr>
+        <w:rPr>
+          <w:rFonts w:ascii="仿宋_GB2312" w:eastAsia="仿宋_GB2312" w:hint="eastAsia"/>
+          <w:b/>
+          <w:bCs/>
+          <w:sz w:val="24"/>
+          <w:szCs w:val="24"/>
+        </w:rPr>
+      </w:pPr>
+      <w:r>
+        <w:rPr>
+          <w:rFonts w:ascii="仿宋_GB2312" w:eastAsia="仿宋_GB2312" w:hint="eastAsia"/>
+          <w:sz w:val="24"/>
+          <w:szCs w:val="24"/>
+        </w:rPr>
+        <w:t xml:space="preserve">       </w:t>
+      </w:r>
+      <w:r>
+        <w:rPr>
+          <w:rFonts w:ascii="仿宋_GB2312" w:eastAsia="仿宋_GB2312" w:hint="eastAsia"/>
+          <w:b/>
+          <w:bCs/>
+          <w:sz w:val="22"/>
+        </w:rPr>
+        <w:t>大小写转换</w:t>
+      </w:r>
+      <w:r>
+        <w:rPr>
+          <w:rFonts w:ascii="仿宋_GB2312" w:eastAsia="仿宋_GB2312" w:hint="eastAsia"/>
+          <w:b/>
+          <w:bCs/>
+          <w:sz w:val="24"/>
+          <w:szCs w:val="24"/>
+        </w:rPr>
+        <w:t>：</w:t>
+      </w:r>
+    </w:p>
+    <w:p>
+      <w:pPr>
+        <w:rPr>
+          <w:rFonts w:ascii="仿宋_GB2312" w:eastAsia="仿宋_GB2312" w:hint="eastAsia"/>
+          <w:sz w:val="24"/>
+          <w:szCs w:val="24"/>
+        </w:rPr>
+      </w:pPr>
+      <w:r>
+        <w:rPr>
+          <w:rFonts w:ascii="仿宋_GB2312" w:eastAsia="仿宋_GB2312" w:hint="eastAsia"/>
+          <w:sz w:val="24"/>
+          <w:szCs w:val="24"/>
+        </w:rPr>
+        <w:t xml:space="preserve"> </w:t>
+      </w:r>
+      <w:r>
+        <w:rPr>
+          <w:rFonts w:ascii="仿宋_GB2312" w:eastAsia="仿宋_GB2312" w:hint="eastAsia"/>
+          <w:sz w:val="24"/>
+          <w:szCs w:val="24"/>
+        </w:rPr>
+        <w:t xml:space="preserve">         </w:t>
+      </w:r>
+      <w:r>
+        <w:rPr>
+          <w:rFonts w:ascii="仿宋_GB2312" w:eastAsia="仿宋_GB2312" w:hint="eastAsia"/>
+          <w:sz w:val="24"/>
+          <w:szCs w:val="24"/>
+        </w:rPr>
+        <w:t xml:space="preserve">"hello".upper()     # </w:t>
+      </w:r>
+      <w:r>
+        <w:rPr>
+          <w:rFonts w:ascii="仿宋_GB2312" w:eastAsia="仿宋_GB2312" w:hint="eastAsia"/>
+          <w:sz w:val="24"/>
+          <w:szCs w:val="24"/>
+        </w:rPr>
+        <w:t>输出</w:t>
+      </w:r>
+      <w:r>
+        <w:rPr>
+          <w:rFonts w:ascii="仿宋_GB2312" w:eastAsia="仿宋_GB2312" w:hint="eastAsia"/>
+          <w:sz w:val="24"/>
+          <w:szCs w:val="24"/>
+        </w:rPr>
+        <w:t xml:space="preserve">"HELLO" </w:t>
+      </w:r>
+    </w:p>
+    <w:p>
+      <w:pPr>
+        <w:ind w:firstLineChars="500" w:firstLine="1200"/>
+        <w:rPr>
+          <w:rFonts w:ascii="仿宋_GB2312" w:eastAsia="仿宋_GB2312" w:hint="eastAsia"/>
+          <w:sz w:val="24"/>
+          <w:szCs w:val="24"/>
+        </w:rPr>
+      </w:pPr>
+      <w:r>
+        <w:rPr>
+          <w:rFonts w:ascii="仿宋_GB2312" w:eastAsia="仿宋_GB2312" w:hint="eastAsia"/>
+          <w:sz w:val="24"/>
+          <w:szCs w:val="24"/>
+        </w:rPr>
+        <w:t xml:space="preserve">"WORLD".lower()     # </w:t>
+      </w:r>
+      <w:r>
+        <w:rPr>
+          <w:rFonts w:ascii="仿宋_GB2312" w:eastAsia="仿宋_GB2312" w:hint="eastAsia"/>
+          <w:sz w:val="24"/>
+          <w:szCs w:val="24"/>
+        </w:rPr>
+        <w:t>输出</w:t>
+      </w:r>
+      <w:r>
+        <w:rPr>
+          <w:rFonts w:ascii="仿宋_GB2312" w:eastAsia="仿宋_GB2312" w:hint="eastAsia"/>
+          <w:sz w:val="24"/>
+          <w:szCs w:val="24"/>
+        </w:rPr>
+        <w:t xml:space="preserve">"world" </w:t>
+      </w:r>
+      <w:r>
+        <w:rPr>
+          <w:rFonts w:ascii="Courier New" w:eastAsia="仿宋_GB2312" w:hAnsi="Courier New" w:cs="Courier New"/>
+          <w:sz w:val="24"/>
+          <w:szCs w:val="24"/>
+        </w:rPr>
+        <w:t>‌</w:t>
+      </w:r>
+      <w:r>
+        <w:rPr>
+          <w:rFonts w:ascii="仿宋_GB2312" w:eastAsia="仿宋_GB2312" w:hint="eastAsia"/>
+          <w:sz w:val="24"/>
+          <w:szCs w:val="24"/>
+        </w:rPr>
+        <w:t xml:space="preserve"> </w:t>
+      </w:r>
+    </w:p>
+    <w:p>
+      <w:pPr>
+        <w:ind w:left="420" w:firstLineChars="300" w:firstLine="720"/>
+        <w:rPr>
+          <w:rFonts w:ascii="仿宋_GB2312" w:eastAsia="仿宋_GB2312" w:hint="eastAsia"/>
+          <w:sz w:val="24"/>
+          <w:szCs w:val="24"/>
+        </w:rPr>
+      </w:pPr>
+      <w:r>
+        <w:rPr>
+          <w:rFonts w:ascii="仿宋_GB2312" w:eastAsia="仿宋_GB2312" w:hint="eastAsia"/>
+          <w:sz w:val="24"/>
+          <w:szCs w:val="24"/>
+        </w:rPr>
+        <w:t>"python".title()    #</w:t>
+      </w:r>
+      <w:r>
+        <w:rPr>
+          <w:rFonts w:ascii="仿宋_GB2312" w:eastAsia="仿宋_GB2312" w:hint="eastAsia"/>
+          <w:sz w:val="24"/>
+          <w:szCs w:val="24"/>
+        </w:rPr>
+        <w:t xml:space="preserve"> 输出</w:t>
+      </w:r>
+      <w:r>
+        <w:rPr>
+          <w:rFonts w:ascii="仿宋_GB2312" w:eastAsia="仿宋_GB2312" w:hint="eastAsia"/>
+          <w:sz w:val="24"/>
+          <w:szCs w:val="24"/>
+        </w:rPr>
+        <w:t>"Python"</w:t>
+      </w:r>
+      <w:r>
+        <w:rPr>
+          <w:rFonts w:ascii="仿宋_GB2312" w:eastAsia="仿宋_GB2312" w:hint="eastAsia"/>
+          <w:sz w:val="24"/>
+          <w:szCs w:val="24"/>
+        </w:rPr>
+        <w:t>，首字母大写</w:t>
+      </w:r>
+    </w:p>
+    <w:p>
+      <w:pPr>
+        <w:spacing w:line="276" w:lineRule="auto"/>
+        <w:rPr>
+          <w:rFonts w:ascii="黑体" w:eastAsia="黑体" w:hAnsi="黑体" w:hint="eastAsia"/>
+          <w:b/>
+          <w:bCs/>
+          <w:sz w:val="24"/>
+          <w:szCs w:val="24"/>
+        </w:rPr>
+      </w:pPr>
+      <w:r>
+        <w:rPr>
+          <w:rFonts w:ascii="黑体" w:eastAsia="黑体" w:hAnsi="黑体" w:hint="eastAsia"/>
+          <w:b/>
+          <w:bCs/>
+          <w:sz w:val="24"/>
+          <w:szCs w:val="24"/>
+        </w:rPr>
+        <w:t>4.</w:t>
+      </w:r>
+      <w:r>
+        <w:rPr>
+          <w:rFonts w:ascii="黑体" w:eastAsia="黑体" w:hAnsi="黑体" w:hint="eastAsia"/>
+          <w:b/>
+          <w:bCs/>
+          <w:sz w:val="24"/>
+          <w:szCs w:val="24"/>
+        </w:rPr>
         <w:t>range( )函数：生成整数序列</w:t>
       </w:r>
     </w:p>
@@ -2923,29 +3546,103 @@
       <w:pPr>
         <w:spacing w:line="276" w:lineRule="auto"/>
         <w:rPr>
+          <w:rFonts w:ascii="仿宋_GB2312" w:eastAsia="仿宋_GB2312" w:hint="eastAsia"/>
+          <w:sz w:val="24"/>
+          <w:szCs w:val="24"/>
+        </w:rPr>
+      </w:pPr>
+      <w:r>
+        <w:rPr>
+          <w:rFonts w:ascii="仿宋_GB2312" w:eastAsia="仿宋_GB2312" w:hint="eastAsia"/>
+          <w:sz w:val="24"/>
+          <w:szCs w:val="24"/>
+        </w:rPr>
+        <w:t xml:space="preserve">       格式：range(stat,stop,step)</w:t>
+      </w:r>
+    </w:p>
+    <w:p>
+      <w:pPr>
+        <w:spacing w:line="276" w:lineRule="auto"/>
+        <w:rPr>
+          <w:rFonts w:ascii="仿宋_GB2312" w:eastAsia="仿宋_GB2312" w:hint="eastAsia"/>
+          <w:sz w:val="24"/>
+          <w:szCs w:val="24"/>
+        </w:rPr>
+      </w:pPr>
+      <w:r>
+        <w:rPr>
           <w:rFonts w:ascii="仿宋_GB2312" w:eastAsia="仿宋_GB2312"/>
           <w:sz w:val="24"/>
           <w:szCs w:val="24"/>
         </w:rPr>
-      </w:pPr>
-      <w:r>
-        <w:rPr>
-          <w:rFonts w:ascii="仿宋_GB2312" w:eastAsia="仿宋_GB2312" w:hint="eastAsia"/>
-          <w:sz w:val="24"/>
-          <w:szCs w:val="24"/>
-        </w:rPr>
-        <w:t xml:space="preserve">       格式：range(stat,stop,step)</w:t>
+        <w:tab/>
+      </w:r>
+      <w:r>
+        <w:rPr>
+          <w:rFonts w:ascii="仿宋_GB2312" w:eastAsia="仿宋_GB2312"/>
+          <w:sz w:val="24"/>
+          <w:szCs w:val="24"/>
+        </w:rPr>
+        <w:tab/>
+      </w:r>
+      <w:r>
+        <w:rPr>
+          <w:rFonts w:ascii="仿宋_GB2312" w:eastAsia="仿宋_GB2312"/>
+          <w:sz w:val="24"/>
+          <w:szCs w:val="24"/>
+        </w:rPr>
+        <w:tab/>
+      </w:r>
+      <w:r>
+        <w:rPr>
+          <w:rFonts w:ascii="仿宋_GB2312" w:eastAsia="仿宋_GB2312"/>
+          <w:sz w:val="24"/>
+          <w:szCs w:val="24"/>
+        </w:rPr>
+        <w:tab/>
+      </w:r>
+      <w:r>
+        <w:rPr>
+          <w:rFonts w:ascii="仿宋_GB2312" w:eastAsia="仿宋_GB2312"/>
+          <w:sz w:val="24"/>
+          <w:szCs w:val="24"/>
+        </w:rPr>
+        <w:tab/>
+      </w:r>
+      <w:r>
+        <w:rPr>
+          <w:rFonts w:ascii="仿宋_GB2312" w:eastAsia="仿宋_GB2312" w:hint="eastAsia"/>
+          <w:sz w:val="24"/>
+          <w:szCs w:val="24"/>
+        </w:rPr>
+        <w:t>start:</w:t>
+      </w:r>
+      <w:r>
+        <w:rPr>
+          <w:rFonts w:ascii="仿宋_GB2312" w:eastAsia="仿宋_GB2312" w:hint="eastAsia"/>
+          <w:sz w:val="24"/>
+          <w:szCs w:val="24"/>
+        </w:rPr>
+        <w:t>起始值，默认为0</w:t>
       </w:r>
     </w:p>
     <w:p>
       <w:pPr>
         <w:spacing w:line="276" w:lineRule="auto"/>
         <w:rPr>
+          <w:rFonts w:ascii="仿宋_GB2312" w:eastAsia="仿宋_GB2312" w:hint="eastAsia"/>
+          <w:sz w:val="24"/>
+          <w:szCs w:val="24"/>
+        </w:rPr>
+      </w:pPr>
+      <w:r>
+        <w:rPr>
           <w:rFonts w:ascii="仿宋_GB2312" w:eastAsia="仿宋_GB2312"/>
           <w:sz w:val="24"/>
           <w:szCs w:val="24"/>
         </w:rPr>
-      </w:pPr>
+        <w:tab/>
+      </w:r>
       <w:r>
         <w:rPr>
           <w:rFonts w:ascii="仿宋_GB2312" w:eastAsia="仿宋_GB2312"/>
@@ -2980,6 +3677,24 @@
       </w:r>
       <w:r>
         <w:rPr>
+          <w:rFonts w:ascii="仿宋_GB2312" w:eastAsia="仿宋_GB2312" w:hint="eastAsia"/>
+          <w:sz w:val="24"/>
+          <w:szCs w:val="24"/>
+        </w:rPr>
+        <w:t>stop：终止值，左闭右开 ，不包括在内</w:t>
+      </w:r>
+    </w:p>
+    <w:p>
+      <w:pPr>
+        <w:spacing w:line="276" w:lineRule="auto"/>
+        <w:rPr>
+          <w:rFonts w:ascii="仿宋_GB2312" w:eastAsia="仿宋_GB2312" w:hint="eastAsia"/>
+          <w:sz w:val="24"/>
+          <w:szCs w:val="24"/>
+        </w:rPr>
+      </w:pPr>
+      <w:r>
+        <w:rPr>
           <w:rFonts w:ascii="仿宋_GB2312" w:eastAsia="仿宋_GB2312"/>
           <w:sz w:val="24"/>
           <w:szCs w:val="24"/>
@@ -2988,30 +3703,62 @@
       </w:r>
       <w:r>
         <w:rPr>
-          <w:rFonts w:ascii="仿宋_GB2312" w:eastAsia="仿宋_GB2312" w:hint="eastAsia"/>
-          <w:sz w:val="24"/>
-          <w:szCs w:val="24"/>
-        </w:rPr>
-        <w:t>start:</w:t>
-      </w:r>
-      <w:r>
-        <w:rPr>
-          <w:rFonts w:ascii="仿宋_GB2312" w:eastAsia="仿宋_GB2312" w:hint="eastAsia"/>
-          <w:sz w:val="24"/>
-          <w:szCs w:val="24"/>
-        </w:rPr>
-        <w:t>起始值，默认为0</w:t>
+          <w:rFonts w:ascii="仿宋_GB2312" w:eastAsia="仿宋_GB2312"/>
+          <w:sz w:val="24"/>
+          <w:szCs w:val="24"/>
+        </w:rPr>
+        <w:tab/>
+      </w:r>
+      <w:r>
+        <w:rPr>
+          <w:rFonts w:ascii="仿宋_GB2312" w:eastAsia="仿宋_GB2312"/>
+          <w:sz w:val="24"/>
+          <w:szCs w:val="24"/>
+        </w:rPr>
+        <w:tab/>
+      </w:r>
+      <w:r>
+        <w:rPr>
+          <w:rFonts w:ascii="仿宋_GB2312" w:eastAsia="仿宋_GB2312"/>
+          <w:sz w:val="24"/>
+          <w:szCs w:val="24"/>
+        </w:rPr>
+        <w:tab/>
+      </w:r>
+      <w:r>
+        <w:rPr>
+          <w:rFonts w:ascii="仿宋_GB2312" w:eastAsia="仿宋_GB2312"/>
+          <w:sz w:val="24"/>
+          <w:szCs w:val="24"/>
+        </w:rPr>
+        <w:tab/>
+      </w:r>
+      <w:r>
+        <w:rPr>
+          <w:rFonts w:ascii="仿宋_GB2312" w:eastAsia="仿宋_GB2312" w:hint="eastAsia"/>
+          <w:sz w:val="24"/>
+          <w:szCs w:val="24"/>
+        </w:rPr>
+        <w:t>step：步进值，默认为1，可正可负</w:t>
       </w:r>
     </w:p>
     <w:p>
       <w:pPr>
         <w:spacing w:line="276" w:lineRule="auto"/>
         <w:rPr>
+          <w:rFonts w:ascii="仿宋_GB2312" w:eastAsia="仿宋_GB2312" w:hint="eastAsia"/>
+          <w:sz w:val="24"/>
+          <w:szCs w:val="24"/>
+        </w:rPr>
+      </w:pPr>
+      <w:r>
+        <w:rPr>
           <w:rFonts w:ascii="仿宋_GB2312" w:eastAsia="仿宋_GB2312"/>
           <w:sz w:val="24"/>
           <w:szCs w:val="24"/>
         </w:rPr>
-      </w:pPr>
+        <w:tab/>
+      </w:r>
       <w:r>
         <w:rPr>
           <w:rFonts w:ascii="仿宋_GB2312" w:eastAsia="仿宋_GB2312"/>
@@ -3022,6 +3769,22 @@
       </w:r>
       <w:r>
         <w:rPr>
+          <w:rFonts w:ascii="仿宋_GB2312" w:eastAsia="仿宋_GB2312" w:hint="eastAsia"/>
+          <w:sz w:val="24"/>
+          <w:szCs w:val="24"/>
+        </w:rPr>
+        <w:t>示例：</w:t>
+      </w:r>
+    </w:p>
+    <w:p>
+      <w:pPr>
+        <w:rPr>
+          <w:rFonts w:ascii="仿宋_GB2312" w:eastAsia="仿宋_GB2312" w:hint="eastAsia"/>
+          <w:sz w:val="22"/>
+        </w:rPr>
+      </w:pPr>
+      <w:r>
+        <w:rPr>
           <w:rFonts w:ascii="仿宋_GB2312" w:eastAsia="仿宋_GB2312"/>
           <w:sz w:val="24"/>
           <w:szCs w:val="24"/>
@@ -3039,253 +3802,134 @@
       <w:r>
         <w:rPr>
           <w:rFonts w:ascii="仿宋_GB2312" w:eastAsia="仿宋_GB2312"/>
-          <w:sz w:val="24"/>
-          <w:szCs w:val="24"/>
-        </w:rPr>
-        <w:tab/>
+          <w:sz w:val="22"/>
+        </w:rPr>
+        <w:t xml:space="preserve">list(range(5))  # </w:t>
       </w:r>
       <w:r>
         <w:rPr>
           <w:rFonts w:ascii="仿宋_GB2312" w:eastAsia="仿宋_GB2312"/>
-          <w:sz w:val="24"/>
-          <w:szCs w:val="24"/>
-        </w:rPr>
-        <w:tab/>
-      </w:r>
-      <w:r>
-        <w:rPr>
-          <w:rFonts w:ascii="仿宋_GB2312" w:eastAsia="仿宋_GB2312" w:hint="eastAsia"/>
-          <w:sz w:val="24"/>
-          <w:szCs w:val="24"/>
-        </w:rPr>
-        <w:t>stop：终止值，左闭右开 ，不包括在内</w:t>
+          <w:sz w:val="22"/>
+        </w:rPr>
+        <w:t>→</w:t>
+      </w:r>
+      <w:r>
+        <w:rPr>
+          <w:rFonts w:ascii="仿宋_GB2312" w:eastAsia="仿宋_GB2312"/>
+          <w:sz w:val="22"/>
+        </w:rPr>
+        <w:t xml:space="preserve"> [0,1,2,3,4]（生成0到stop-1的序列）</w:t>
+      </w:r>
+    </w:p>
+    <w:p>
+      <w:pPr>
+        <w:ind w:firstLineChars="400" w:firstLine="880"/>
+        <w:rPr>
+          <w:rFonts w:ascii="仿宋_GB2312" w:eastAsia="仿宋_GB2312" w:hint="eastAsia"/>
+          <w:sz w:val="22"/>
+        </w:rPr>
+      </w:pPr>
+      <w:r>
+        <w:rPr>
+          <w:rFonts w:ascii="仿宋_GB2312" w:eastAsia="仿宋_GB2312" w:hint="eastAsia"/>
+          <w:sz w:val="22"/>
+        </w:rPr>
+        <w:t>list(range(2,5))  # → [2,3,4]（包含start，不含stop）</w:t>
+      </w:r>
+      <w:r>
+        <w:rPr>
+          <w:rFonts w:ascii="Courier New" w:eastAsia="仿宋_GB2312" w:hAnsi="Courier New" w:cs="Courier New"/>
+          <w:sz w:val="22"/>
+        </w:rPr>
+        <w:t>‌</w:t>
+      </w:r>
+    </w:p>
+    <w:p>
+      <w:pPr>
+        <w:ind w:firstLineChars="400" w:firstLine="880"/>
+        <w:rPr>
+          <w:rFonts w:ascii="仿宋_GB2312" w:eastAsia="仿宋_GB2312" w:hAnsi="Times New Roman" w:cs="Times New Roman"/>
+          <w:sz w:val="22"/>
+        </w:rPr>
+      </w:pPr>
+      <w:r>
+        <w:rPr>
+          <w:rFonts w:ascii="仿宋_GB2312" w:eastAsia="仿宋_GB2312" w:hAnsi="Times New Roman" w:cs="Times New Roman" w:hint="eastAsia"/>
+          <w:sz w:val="22"/>
+        </w:rPr>
+        <w:t>list(range(0,10,2))  # → [0,2,4,6,8]（步长为2</w:t>
+      </w:r>
+      <w:r>
+        <w:rPr>
+          <w:rFonts w:ascii="仿宋_GB2312" w:eastAsia="仿宋_GB2312" w:hAnsi="Times New Roman" w:cs="Times New Roman" w:hint="eastAsia"/>
+          <w:sz w:val="22"/>
+        </w:rPr>
+        <w:t>，每2个数</w:t>
+      </w:r>
+      <w:r>
+        <w:rPr>
+          <w:rFonts w:ascii="仿宋_GB2312" w:eastAsia="仿宋_GB2312" w:hAnsi="Times New Roman" w:cs="Times New Roman" w:hint="eastAsia"/>
+          <w:sz w:val="22"/>
+        </w:rPr>
+        <w:t>一组</w:t>
+      </w:r>
+      <w:r>
+        <w:rPr>
+          <w:rFonts w:ascii="仿宋_GB2312" w:eastAsia="仿宋_GB2312" w:hAnsi="Times New Roman" w:cs="Times New Roman" w:hint="eastAsia"/>
+          <w:sz w:val="22"/>
+        </w:rPr>
+        <w:t>输出</w:t>
+      </w:r>
+      <w:r>
+        <w:rPr>
+          <w:rFonts w:ascii="仿宋_GB2312" w:eastAsia="仿宋_GB2312" w:hAnsi="Times New Roman" w:cs="Times New Roman" w:hint="eastAsia"/>
+          <w:sz w:val="22"/>
+        </w:rPr>
+        <w:t>每组第</w:t>
+      </w:r>
+      <w:r>
+        <w:rPr>
+          <w:rFonts w:ascii="仿宋_GB2312" w:eastAsia="仿宋_GB2312" w:hAnsi="Times New Roman" w:cs="Times New Roman" w:hint="eastAsia"/>
+          <w:sz w:val="22"/>
+        </w:rPr>
+        <w:t>1个</w:t>
+      </w:r>
+      <w:r>
+        <w:rPr>
+          <w:rFonts w:ascii="仿宋_GB2312" w:eastAsia="仿宋_GB2312" w:hAnsi="Times New Roman" w:cs="Times New Roman" w:hint="eastAsia"/>
+          <w:sz w:val="22"/>
+        </w:rPr>
+        <w:t>）</w:t>
+      </w:r>
+    </w:p>
+    <w:p>
+      <w:pPr>
+        <w:ind w:firstLineChars="600" w:firstLine="1320"/>
+        <w:rPr>
+          <w:rFonts w:ascii="仿宋_GB2312" w:eastAsia="仿宋_GB2312" w:hAnsi="Times New Roman" w:cs="Times New Roman"/>
+          <w:sz w:val="22"/>
+        </w:rPr>
+      </w:pPr>
+      <w:r>
+        <w:rPr>
+          <w:rFonts w:ascii="仿宋_GB2312" w:eastAsia="仿宋_GB2312" w:hAnsi="Times New Roman" w:cs="Times New Roman" w:hint="eastAsia"/>
+          <w:sz w:val="22"/>
+        </w:rPr>
+        <w:t>list(range(5,0,-1))   # → [5,4,3,2,1]（负数步长递减）</w:t>
+      </w:r>
+      <w:r>
+        <w:rPr>
+          <w:rFonts w:ascii="Courier New" w:eastAsia="仿宋_GB2312" w:hAnsi="Courier New" w:cs="Courier New"/>
+          <w:sz w:val="22"/>
+        </w:rPr>
+        <w:t>‌</w:t>
       </w:r>
     </w:p>
     <w:p>
       <w:pPr>
         <w:spacing w:line="276" w:lineRule="auto"/>
         <w:rPr>
-          <w:rFonts w:ascii="仿宋_GB2312" w:eastAsia="仿宋_GB2312"/>
-          <w:sz w:val="24"/>
-          <w:szCs w:val="24"/>
-        </w:rPr>
-      </w:pPr>
-      <w:r>
-        <w:rPr>
-          <w:rFonts w:ascii="仿宋_GB2312" w:eastAsia="仿宋_GB2312"/>
-          <w:sz w:val="24"/>
-          <w:szCs w:val="24"/>
-        </w:rPr>
-        <w:tab/>
-      </w:r>
-      <w:r>
-        <w:rPr>
-          <w:rFonts w:ascii="仿宋_GB2312" w:eastAsia="仿宋_GB2312"/>
-          <w:sz w:val="24"/>
-          <w:szCs w:val="24"/>
-        </w:rPr>
-        <w:tab/>
-      </w:r>
-      <w:r>
-        <w:rPr>
-          <w:rFonts w:ascii="仿宋_GB2312" w:eastAsia="仿宋_GB2312"/>
-          <w:sz w:val="24"/>
-          <w:szCs w:val="24"/>
-        </w:rPr>
-        <w:tab/>
-      </w:r>
-      <w:r>
-        <w:rPr>
-          <w:rFonts w:ascii="仿宋_GB2312" w:eastAsia="仿宋_GB2312"/>
-          <w:sz w:val="24"/>
-          <w:szCs w:val="24"/>
-        </w:rPr>
-        <w:tab/>
-      </w:r>
-      <w:r>
-        <w:rPr>
-          <w:rFonts w:ascii="仿宋_GB2312" w:eastAsia="仿宋_GB2312"/>
-          <w:sz w:val="24"/>
-          <w:szCs w:val="24"/>
-        </w:rPr>
-        <w:tab/>
-      </w:r>
-      <w:r>
-        <w:rPr>
-          <w:rFonts w:ascii="仿宋_GB2312" w:eastAsia="仿宋_GB2312" w:hint="eastAsia"/>
-          <w:sz w:val="24"/>
-          <w:szCs w:val="24"/>
-        </w:rPr>
-        <w:t>step：步进值，默认为1，可正可负</w:t>
-      </w:r>
-    </w:p>
-    <w:p>
-      <w:pPr>
-        <w:spacing w:line="276" w:lineRule="auto"/>
-        <w:rPr>
-          <w:rFonts w:ascii="仿宋_GB2312" w:eastAsia="仿宋_GB2312"/>
-          <w:sz w:val="24"/>
-          <w:szCs w:val="24"/>
-        </w:rPr>
-      </w:pPr>
-      <w:r>
-        <w:rPr>
-          <w:rFonts w:ascii="仿宋_GB2312" w:eastAsia="仿宋_GB2312"/>
-          <w:sz w:val="24"/>
-          <w:szCs w:val="24"/>
-        </w:rPr>
-        <w:tab/>
-      </w:r>
-      <w:r>
-        <w:rPr>
-          <w:rFonts w:ascii="仿宋_GB2312" w:eastAsia="仿宋_GB2312"/>
-          <w:sz w:val="24"/>
-          <w:szCs w:val="24"/>
-        </w:rPr>
-        <w:tab/>
-      </w:r>
-      <w:r>
-        <w:rPr>
-          <w:rFonts w:ascii="仿宋_GB2312" w:eastAsia="仿宋_GB2312" w:hint="eastAsia"/>
-          <w:sz w:val="24"/>
-          <w:szCs w:val="24"/>
-        </w:rPr>
-        <w:t>示例：</w:t>
-      </w:r>
-    </w:p>
-    <w:p>
-      <w:pPr>
-        <w:rPr>
-          <w:rFonts w:ascii="仿宋_GB2312" w:eastAsia="仿宋_GB2312"/>
-          <w:sz w:val="22"/>
-        </w:rPr>
-      </w:pPr>
-      <w:r>
-        <w:rPr>
-          <w:rFonts w:ascii="仿宋_GB2312" w:eastAsia="仿宋_GB2312"/>
-          <w:sz w:val="24"/>
-          <w:szCs w:val="24"/>
-        </w:rPr>
-        <w:tab/>
-      </w:r>
-      <w:r>
-        <w:rPr>
-          <w:rFonts w:ascii="仿宋_GB2312" w:eastAsia="仿宋_GB2312"/>
-          <w:sz w:val="24"/>
-          <w:szCs w:val="24"/>
-        </w:rPr>
-        <w:tab/>
-      </w:r>
-      <w:r>
-        <w:rPr>
-          <w:rFonts w:ascii="仿宋_GB2312" w:eastAsia="仿宋_GB2312"/>
-          <w:sz w:val="22"/>
-        </w:rPr>
-        <w:tab/>
-      </w:r>
-      <w:r>
-        <w:rPr>
-          <w:rFonts w:ascii="仿宋_GB2312" w:eastAsia="仿宋_GB2312"/>
-          <w:sz w:val="22"/>
-        </w:rPr>
-        <w:t xml:space="preserve">list(range(5))  # </w:t>
-      </w:r>
-      <w:r>
-        <w:rPr>
-          <w:rFonts w:ascii="仿宋_GB2312" w:eastAsia="仿宋_GB2312"/>
-          <w:sz w:val="22"/>
-        </w:rPr>
-        <w:t>→</w:t>
-      </w:r>
-      <w:r>
-        <w:rPr>
-          <w:rFonts w:ascii="仿宋_GB2312" w:eastAsia="仿宋_GB2312"/>
-          <w:sz w:val="22"/>
-        </w:rPr>
-        <w:t xml:space="preserve"> [0,1,2,3,4]（生成0到stop-1的序列）</w:t>
-      </w:r>
-    </w:p>
-    <w:p>
-      <w:pPr>
-        <w:ind w:left="840" w:firstLine="420"/>
-        <w:rPr>
-          <w:rFonts w:ascii="仿宋_GB2312" w:eastAsia="仿宋_GB2312" w:hint="eastAsia"/>
-          <w:sz w:val="22"/>
-        </w:rPr>
-      </w:pPr>
-      <w:r>
-        <w:rPr>
-          <w:rFonts w:ascii="仿宋_GB2312" w:eastAsia="仿宋_GB2312" w:hint="eastAsia"/>
-          <w:sz w:val="22"/>
-        </w:rPr>
-        <w:t>list(range(2,5))  # → [2,3,4]（包含start，不含stop）</w:t>
-      </w:r>
-      <w:r>
-        <w:rPr>
-          <w:rFonts w:ascii="Courier New" w:eastAsia="仿宋_GB2312" w:hAnsi="Courier New" w:cs="Courier New"/>
-          <w:sz w:val="22"/>
-        </w:rPr>
-        <w:t>‌</w:t>
-      </w:r>
-    </w:p>
-    <w:p>
-      <w:pPr>
-        <w:ind w:leftChars="500" w:left="1050" w:firstLineChars="100" w:firstLine="220"/>
-        <w:rPr>
-          <w:rFonts w:ascii="仿宋_GB2312" w:eastAsia="仿宋_GB2312" w:hAnsi="Times New Roman" w:cs="Times New Roman" w:hint="eastAsia"/>
-          <w:sz w:val="22"/>
-        </w:rPr>
-      </w:pPr>
-      <w:r>
-        <w:rPr>
-          <w:rFonts w:ascii="仿宋_GB2312" w:eastAsia="仿宋_GB2312" w:hAnsi="Times New Roman" w:cs="Times New Roman" w:hint="eastAsia"/>
-          <w:sz w:val="22"/>
-        </w:rPr>
-        <w:t>list(range(0,10,2))  # → [0,2,4,6,8]（步长为2</w:t>
-      </w:r>
-      <w:r>
-        <w:rPr>
-          <w:rFonts w:ascii="仿宋_GB2312" w:eastAsia="仿宋_GB2312" w:hAnsi="Times New Roman" w:cs="Times New Roman" w:hint="eastAsia"/>
-          <w:sz w:val="22"/>
-        </w:rPr>
-        <w:t>，每2个数输出1个</w:t>
-      </w:r>
-      <w:r>
-        <w:rPr>
-          <w:rFonts w:ascii="仿宋_GB2312" w:eastAsia="仿宋_GB2312" w:hAnsi="Times New Roman" w:cs="Times New Roman" w:hint="eastAsia"/>
-          <w:sz w:val="22"/>
-        </w:rPr>
-        <w:t>）</w:t>
-      </w:r>
-    </w:p>
-    <w:p>
-      <w:pPr>
-        <w:ind w:firstLineChars="600" w:firstLine="1320"/>
-        <w:rPr>
-          <w:rFonts w:ascii="仿宋_GB2312" w:eastAsia="仿宋_GB2312" w:hAnsi="Times New Roman" w:cs="Times New Roman" w:hint="eastAsia"/>
-          <w:sz w:val="22"/>
-        </w:rPr>
-      </w:pPr>
-      <w:r>
-        <w:rPr>
-          <w:rFonts w:ascii="仿宋_GB2312" w:eastAsia="仿宋_GB2312" w:hAnsi="Times New Roman" w:cs="Times New Roman" w:hint="eastAsia"/>
-          <w:sz w:val="22"/>
-        </w:rPr>
-        <w:t>list(range(5,0,-1))   # → [5,4,3,2,1]（负数步长递减）</w:t>
-      </w:r>
-      <w:r>
-        <w:rPr>
-          <w:rFonts w:ascii="Courier New" w:eastAsia="仿宋_GB2312" w:hAnsi="Courier New" w:cs="Courier New"/>
-          <w:sz w:val="22"/>
-        </w:rPr>
-        <w:t>‌</w:t>
-      </w:r>
-    </w:p>
-    <w:p>
-      <w:pPr>
-        <w:spacing w:line="276" w:lineRule="auto"/>
-        <w:rPr>
-          <w:rFonts w:ascii="仿宋_GB2312" w:eastAsia="仿宋_GB2312" w:hAnsi="Times New Roman" w:cs="Times New Roman" w:hint="eastAsia"/>
+          <w:rFonts w:ascii="仿宋_GB2312" w:eastAsia="仿宋_GB2312" w:hAnsi="Times New Roman" w:cs="Times New Roman"/>
           <w:sz w:val="22"/>
         </w:rPr>
       </w:pPr>
@@ -3316,60 +3960,53 @@
         <w:spacing w:line="276" w:lineRule="auto"/>
         <w:ind w:firstLineChars="600" w:firstLine="1320"/>
         <w:rPr>
+          <w:rFonts w:ascii="仿宋_GB2312" w:eastAsia="仿宋_GB2312" w:hAnsi="Times New Roman" w:cs="Times New Roman"/>
+          <w:sz w:val="22"/>
+        </w:rPr>
+      </w:pPr>
+      <w:r>
+        <w:rPr>
           <w:rFonts w:ascii="仿宋_GB2312" w:eastAsia="仿宋_GB2312" w:hAnsi="Times New Roman" w:cs="Times New Roman" w:hint="eastAsia"/>
           <w:sz w:val="22"/>
         </w:rPr>
+        <w:t>for i in range(2,7):  # 输出2,3,4,5,6</w:t>
+      </w:r>
+    </w:p>
+    <w:p>
+      <w:pPr>
+        <w:spacing w:line="276" w:lineRule="auto"/>
+        <w:rPr>
+          <w:rFonts w:ascii="仿宋_GB2312" w:eastAsia="仿宋_GB2312" w:hAnsi="Times New Roman" w:cs="Times New Roman"/>
+          <w:sz w:val="22"/>
+        </w:rPr>
       </w:pPr>
       <w:r>
         <w:rPr>
           <w:rFonts w:ascii="仿宋_GB2312" w:eastAsia="仿宋_GB2312" w:hAnsi="Times New Roman" w:cs="Times New Roman" w:hint="eastAsia"/>
           <w:sz w:val="22"/>
         </w:rPr>
-        <w:t>for i in range(2,7):  # 输出2,3,4,5,6</w:t>
-      </w:r>
-    </w:p>
-    <w:p>
-      <w:pPr>
-        <w:spacing w:line="276" w:lineRule="auto"/>
+        <w:t xml:space="preserve">    </w:t>
+      </w:r>
+      <w:r>
         <w:rPr>
           <w:rFonts w:ascii="仿宋_GB2312" w:eastAsia="仿宋_GB2312" w:hAnsi="Times New Roman" w:cs="Times New Roman" w:hint="eastAsia"/>
           <w:sz w:val="22"/>
         </w:rPr>
-      </w:pPr>
+        <w:t xml:space="preserve">        </w:t>
+      </w:r>
+      <w:r>
+        <w:rPr>
+          <w:rFonts w:ascii="仿宋_GB2312" w:eastAsia="仿宋_GB2312" w:hAnsi="Times New Roman" w:cs="Times New Roman"/>
+          <w:sz w:val="22"/>
+        </w:rPr>
+        <w:tab/>
+      </w:r>
       <w:r>
         <w:rPr>
           <w:rFonts w:ascii="仿宋_GB2312" w:eastAsia="仿宋_GB2312" w:hAnsi="Times New Roman" w:cs="Times New Roman" w:hint="eastAsia"/>
           <w:sz w:val="22"/>
         </w:rPr>
-        <w:t xml:space="preserve">    </w:t>
-      </w:r>
-      <w:r>
-        <w:rPr>
-          <w:rFonts w:ascii="仿宋_GB2312" w:eastAsia="仿宋_GB2312" w:hAnsi="Times New Roman" w:cs="Times New Roman" w:hint="eastAsia"/>
-          <w:sz w:val="22"/>
-        </w:rPr>
-        <w:t xml:space="preserve">        </w:t>
-      </w:r>
-      <w:r>
-        <w:rPr>
-          <w:rFonts w:ascii="仿宋_GB2312" w:eastAsia="仿宋_GB2312" w:hAnsi="Times New Roman" w:cs="Times New Roman"/>
-          <w:sz w:val="22"/>
-        </w:rPr>
-        <w:tab/>
-      </w:r>
-      <w:r>
-        <w:rPr>
-          <w:rFonts w:ascii="仿宋_GB2312" w:eastAsia="仿宋_GB2312" w:hAnsi="Times New Roman" w:cs="Times New Roman" w:hint="eastAsia"/>
-          <w:sz w:val="22"/>
-        </w:rPr>
-        <w:t>print(i)</w:t>
-      </w:r>
-      <w:r>
-        <w:rPr>
-          <w:rFonts w:ascii="仿宋_GB2312" w:eastAsia="仿宋_GB2312" w:hAnsi="Times New Roman" w:cs="Times New Roman" w:hint="eastAsia"/>
-          <w:sz w:val="22"/>
-        </w:rPr>
-        <w:t xml:space="preserve"> </w:t>
+        <w:t xml:space="preserve">print(i) </w:t>
       </w:r>
     </w:p>
     <w:p>
@@ -3398,16 +4035,6 @@
       <w:pPr>
         <w:spacing w:line="276" w:lineRule="auto"/>
         <w:rPr>
-          <w:rFonts w:ascii="Times New Roman" w:eastAsia="仿宋_GB2312" w:hAnsi="Times New Roman" w:cs="Times New Roman"/>
-          <w:sz w:val="24"/>
-          <w:szCs w:val="24"/>
-        </w:rPr>
-      </w:pPr>
-    </w:p>
-    <w:p>
-      <w:pPr>
-        <w:spacing w:line="276" w:lineRule="auto"/>
-        <w:rPr>
           <w:rFonts w:ascii="黑体" w:eastAsia="黑体" w:hAnsi="黑体" w:hint="eastAsia"/>
           <w:sz w:val="30"/>
           <w:szCs w:val="30"/>
@@ -3419,25 +4046,25 @@
           <w:sz w:val="30"/>
           <w:szCs w:val="30"/>
         </w:rPr>
+        <w:t>真题练习（20题）</w:t>
+      </w:r>
+    </w:p>
+    <w:p>
+      <w:pPr>
+        <w:spacing w:line="276" w:lineRule="auto"/>
+        <w:rPr>
+          <w:rFonts w:ascii="仿宋_GB2312" w:eastAsia="仿宋_GB2312" w:hint="eastAsia"/>
+          <w:sz w:val="24"/>
+          <w:szCs w:val="24"/>
+        </w:rPr>
+      </w:pPr>
+      <w:r>
+        <w:rPr>
+          <w:rFonts w:ascii="仿宋_GB2312" w:eastAsia="仿宋_GB2312" w:hint="eastAsia"/>
+          <w:sz w:val="24"/>
+          <w:szCs w:val="24"/>
+        </w:rPr>
         <w:lastRenderedPageBreak/>
-        <w:t>真题练习（20题）</w:t>
-      </w:r>
-    </w:p>
-    <w:p>
-      <w:pPr>
-        <w:spacing w:line="276" w:lineRule="auto"/>
-        <w:rPr>
-          <w:rFonts w:ascii="仿宋_GB2312" w:eastAsia="仿宋_GB2312" w:hint="eastAsia"/>
-          <w:sz w:val="24"/>
-          <w:szCs w:val="24"/>
-        </w:rPr>
-      </w:pPr>
-      <w:r>
-        <w:rPr>
-          <w:rFonts w:ascii="仿宋_GB2312" w:eastAsia="仿宋_GB2312" w:hint="eastAsia"/>
-          <w:sz w:val="24"/>
-          <w:szCs w:val="24"/>
-        </w:rPr>
         <w:t>1.在Python中下列运算符中，优先级最高的运算符是（   ）</w:t>
       </w:r>
     </w:p>
@@ -4645,7 +5272,6 @@
                 <w:sz w:val="24"/>
                 <w:szCs w:val="24"/>
               </w:rPr>
-              <w:lastRenderedPageBreak/>
               <w:t>word_1=[‘A’,’B’,’C’,’D’,’E’]</w:t>
             </w:r>
           </w:p>
@@ -4664,6 +5290,7 @@
                 <w:sz w:val="24"/>
                 <w:szCs w:val="24"/>
               </w:rPr>
+              <w:lastRenderedPageBreak/>
               <w:t>del word_1[1]</w:t>
             </w:r>
           </w:p>
@@ -4721,6 +5348,7 @@
           <w:sz w:val="24"/>
           <w:szCs w:val="24"/>
         </w:rPr>
+        <w:lastRenderedPageBreak/>
         <w:t>A. [‘A’,’B’,’C’,’D’,’5’]</w:t>
       </w:r>
       <w:r>
@@ -5931,6 +6559,7 @@
         <w:docPartUnique/>
       </w:docPartObj>
     </w:sdtPr>
+    <w:sdtEndPr/>
     <w:sdtContent>
       <w:p>
         <w:pPr>
@@ -7121,6 +7750,7 @@
   <w:style w:type="character" w:default="1" w:styleId="a0">
     <w:name w:val="Default Paragraph Font"/>
     <w:uiPriority w:val="1"/>
+    <w:semiHidden/>
     <w:unhideWhenUsed/>
   </w:style>
   <w:style w:type="table" w:default="1" w:styleId="a1">

</xml_diff>